<commit_message>
Update full counting sorrt
</commit_message>
<xml_diff>
--- a/CS163-Seminar.docx
+++ b/CS163-Seminar.docx
@@ -36,6 +36,366 @@
           <w:b/>
           <w:bCs/>
         </w:rPr>
+        <w:t>History: Developed by Harold H. Seward in the early 1950s (often cited around 1954</w:t>
+      </w:r>
+      <w:proofErr w:type="gramStart"/>
+      <w:r>
+        <w:rPr>
+          <w:b/>
+          <w:bCs/>
+        </w:rPr>
+        <w:t>).Recognized</w:t>
+      </w:r>
+      <w:proofErr w:type="gramEnd"/>
+      <w:r>
+        <w:rPr>
+          <w:b/>
+          <w:bCs/>
+        </w:rPr>
+        <w:t xml:space="preserve"> for its ability to sort integers in linear time under the right conditions.</w:t>
+      </w:r>
+    </w:p>
+    <w:p>
+      <w:pPr>
+        <w:rPr>
+          <w:b/>
+          <w:bCs/>
+        </w:rPr>
+      </w:pPr>
+    </w:p>
+    <w:p>
+      <w:pPr>
+        <w:rPr>
+          <w:b/>
+          <w:bCs/>
+        </w:rPr>
+      </w:pPr>
+      <w:r>
+        <w:rPr>
+          <w:b/>
+          <w:bCs/>
+        </w:rPr>
+        <w:t>Definition: Counting Sort is a non-comparison-based sorting algorithm that sorts elements by counting the number of occurrences of each unique value in the input array. It then uses these counts to determine the positions of each element in the final, sorted array.</w:t>
+      </w:r>
+    </w:p>
+    <w:p>
+      <w:pPr>
+        <w:numPr>
+          <w:ilvl w:val="0"/>
+          <w:numId w:val="4"/>
+        </w:numPr>
+        <w:rPr>
+          <w:b/>
+          <w:bCs/>
+        </w:rPr>
+      </w:pPr>
+      <w:r>
+        <w:rPr>
+          <w:b/>
+          <w:bCs/>
+        </w:rPr>
+        <w:t>The algorithm operates in linear time,</w:t>
+      </w:r>
+    </w:p>
+    <w:p>
+      <w:pPr>
+        <w:numPr>
+          <w:ilvl w:val="0"/>
+          <w:numId w:val="4"/>
+        </w:numPr>
+        <w:rPr>
+          <w:b/>
+          <w:bCs/>
+        </w:rPr>
+      </w:pPr>
+      <w:r>
+        <w:rPr>
+          <w:b/>
+          <w:bCs/>
+        </w:rPr>
+        <w:t xml:space="preserve">Time complexity: </w:t>
+      </w:r>
+      <w:proofErr w:type="gramStart"/>
+      <w:r>
+        <w:rPr>
+          <w:b/>
+          <w:bCs/>
+        </w:rPr>
+        <w:t>O(</w:t>
+      </w:r>
+      <w:proofErr w:type="gramEnd"/>
+      <w:r>
+        <w:rPr>
+          <w:b/>
+          <w:bCs/>
+        </w:rPr>
+        <w:t>n + k), where n is the number of elements and k is the range of the input values</w:t>
+      </w:r>
+    </w:p>
+    <w:p>
+      <w:pPr>
+        <w:rPr>
+          <w:b/>
+          <w:bCs/>
+        </w:rPr>
+      </w:pPr>
+      <w:r>
+        <w:rPr>
+          <w:b/>
+          <w:bCs/>
+        </w:rPr>
+        <w:t>Algorithm:</w:t>
+      </w:r>
+    </w:p>
+    <w:p>
+      <w:pPr>
+        <w:numPr>
+          <w:ilvl w:val="0"/>
+          <w:numId w:val="5"/>
+        </w:numPr>
+        <w:rPr>
+          <w:b/>
+          <w:bCs/>
+        </w:rPr>
+      </w:pPr>
+      <w:r>
+        <w:rPr>
+          <w:b/>
+          <w:bCs/>
+        </w:rPr>
+        <w:t xml:space="preserve">Determine the </w:t>
+      </w:r>
+      <w:proofErr w:type="spellStart"/>
+      <w:proofErr w:type="gramStart"/>
+      <w:r>
+        <w:rPr>
+          <w:b/>
+          <w:bCs/>
+        </w:rPr>
+        <w:t>Range:Find</w:t>
+      </w:r>
+      <w:proofErr w:type="spellEnd"/>
+      <w:proofErr w:type="gramEnd"/>
+      <w:r>
+        <w:rPr>
+          <w:b/>
+          <w:bCs/>
+        </w:rPr>
+        <w:t xml:space="preserve"> the minimum and maximum values in the input array to determine the range of the data. (Sometimes min is assumed to be 0 to simplify the process.)</w:t>
+      </w:r>
+    </w:p>
+    <w:p>
+      <w:pPr>
+        <w:numPr>
+          <w:ilvl w:val="0"/>
+          <w:numId w:val="5"/>
+        </w:numPr>
+        <w:rPr>
+          <w:b/>
+          <w:bCs/>
+        </w:rPr>
+      </w:pPr>
+      <w:r>
+        <w:rPr>
+          <w:b/>
+          <w:bCs/>
+        </w:rPr>
+        <w:t xml:space="preserve">Initialize the Count </w:t>
+      </w:r>
+      <w:proofErr w:type="spellStart"/>
+      <w:proofErr w:type="gramStart"/>
+      <w:r>
+        <w:rPr>
+          <w:b/>
+          <w:bCs/>
+        </w:rPr>
+        <w:t>Array:Create</w:t>
+      </w:r>
+      <w:proofErr w:type="spellEnd"/>
+      <w:proofErr w:type="gramEnd"/>
+      <w:r>
+        <w:rPr>
+          <w:b/>
+          <w:bCs/>
+        </w:rPr>
+        <w:t xml:space="preserve"> a count array of size (max - min + 1) and initialize all elements to 0.</w:t>
+      </w:r>
+    </w:p>
+    <w:p>
+      <w:pPr>
+        <w:numPr>
+          <w:ilvl w:val="0"/>
+          <w:numId w:val="5"/>
+        </w:numPr>
+        <w:rPr>
+          <w:b/>
+          <w:bCs/>
+        </w:rPr>
+      </w:pPr>
+      <w:r>
+        <w:rPr>
+          <w:b/>
+          <w:bCs/>
+        </w:rPr>
+        <w:t xml:space="preserve">Count the </w:t>
+      </w:r>
+      <w:proofErr w:type="spellStart"/>
+      <w:proofErr w:type="gramStart"/>
+      <w:r>
+        <w:rPr>
+          <w:b/>
+          <w:bCs/>
+        </w:rPr>
+        <w:t>Occurrences:Iterate</w:t>
+      </w:r>
+      <w:proofErr w:type="spellEnd"/>
+      <w:proofErr w:type="gramEnd"/>
+      <w:r>
+        <w:rPr>
+          <w:b/>
+          <w:bCs/>
+        </w:rPr>
+        <w:t xml:space="preserve"> over the input array and for each element, increment the corresponding index in the count array. For an element x, increment count[x-min].</w:t>
+      </w:r>
+    </w:p>
+    <w:p>
+      <w:pPr>
+        <w:numPr>
+          <w:ilvl w:val="0"/>
+          <w:numId w:val="5"/>
+        </w:numPr>
+        <w:rPr>
+          <w:b/>
+          <w:bCs/>
+        </w:rPr>
+      </w:pPr>
+      <w:r>
+        <w:rPr>
+          <w:b/>
+          <w:bCs/>
+        </w:rPr>
+        <w:t xml:space="preserve">Transform the Count Array into a Cumulative Count </w:t>
+      </w:r>
+      <w:proofErr w:type="spellStart"/>
+      <w:proofErr w:type="gramStart"/>
+      <w:r>
+        <w:rPr>
+          <w:b/>
+          <w:bCs/>
+        </w:rPr>
+        <w:t>Array:Modify</w:t>
+      </w:r>
+      <w:proofErr w:type="spellEnd"/>
+      <w:proofErr w:type="gramEnd"/>
+      <w:r>
+        <w:rPr>
+          <w:b/>
+          <w:bCs/>
+        </w:rPr>
+        <w:t xml:space="preserve"> the count array such that each element at index </w:t>
+      </w:r>
+      <w:proofErr w:type="spellStart"/>
+      <w:r>
+        <w:rPr>
+          <w:b/>
+          <w:bCs/>
+        </w:rPr>
+        <w:t>i</w:t>
+      </w:r>
+      <w:proofErr w:type="spellEnd"/>
+      <w:r>
+        <w:rPr>
+          <w:b/>
+          <w:bCs/>
+        </w:rPr>
+        <w:t xml:space="preserve"> contains the sum of previous counts. This cumulative count tells you the final position of each element in the output array.</w:t>
+      </w:r>
+    </w:p>
+    <w:p>
+      <w:pPr>
+        <w:numPr>
+          <w:ilvl w:val="0"/>
+          <w:numId w:val="5"/>
+        </w:numPr>
+        <w:rPr>
+          <w:b/>
+          <w:bCs/>
+        </w:rPr>
+      </w:pPr>
+      <w:r>
+        <w:rPr>
+          <w:b/>
+          <w:bCs/>
+        </w:rPr>
+        <w:t>Build the Output Array:</w:t>
+      </w:r>
+    </w:p>
+    <w:p>
+      <w:pPr>
+        <w:numPr>
+          <w:ilvl w:val="0"/>
+          <w:numId w:val="6"/>
+        </w:numPr>
+        <w:rPr>
+          <w:b/>
+          <w:bCs/>
+        </w:rPr>
+      </w:pPr>
+      <w:r>
+        <w:rPr>
+          <w:b/>
+          <w:bCs/>
+        </w:rPr>
+        <w:t>Traverse the input array once more, usually in reverse order to ensure stability (maintaining the original order of equal elements).</w:t>
+      </w:r>
+    </w:p>
+    <w:p>
+      <w:pPr>
+        <w:numPr>
+          <w:ilvl w:val="0"/>
+          <w:numId w:val="6"/>
+        </w:numPr>
+        <w:rPr>
+          <w:b/>
+          <w:bCs/>
+        </w:rPr>
+      </w:pPr>
+      <w:r>
+        <w:rPr>
+          <w:b/>
+          <w:bCs/>
+        </w:rPr>
+        <w:t>Place each element x into its correct position in the output array by using the cumulative count, then decrement the count value for x.</w:t>
+      </w:r>
+    </w:p>
+    <w:p>
+      <w:pPr>
+        <w:rPr>
+          <w:b/>
+          <w:bCs/>
+        </w:rPr>
+      </w:pPr>
+    </w:p>
+    <w:p>
+      <w:pPr>
+        <w:rPr>
+          <w:b/>
+          <w:bCs/>
+        </w:rPr>
+      </w:pPr>
+    </w:p>
+    <w:p>
+      <w:pPr>
+        <w:rPr>
+          <w:b/>
+          <w:bCs/>
+        </w:rPr>
+      </w:pPr>
+      <w:r>
+        <w:rPr>
+          <w:b/>
+          <w:bCs/>
+        </w:rPr>
         <w:t>Stability</w:t>
       </w:r>
     </w:p>
@@ -70,6 +430,7 @@
           <w:b/>
           <w:bCs/>
         </w:rPr>
+        <w:lastRenderedPageBreak/>
         <w:t>Complexity</w:t>
       </w:r>
     </w:p>
@@ -229,6 +590,78 @@
           <w:bCs/>
         </w:rPr>
         <w:t>Stable.</w:t>
+      </w:r>
+    </w:p>
+    <w:p>
+      <w:pPr>
+        <w:rPr>
+          <w:b/>
+          <w:bCs/>
+        </w:rPr>
+      </w:pPr>
+      <w:r>
+        <w:rPr>
+          <w:b/>
+          <w:bCs/>
+        </w:rPr>
+        <w:t>Cons</w:t>
+      </w:r>
+    </w:p>
+    <w:p>
+      <w:pPr>
+        <w:numPr>
+          <w:ilvl w:val="0"/>
+          <w:numId w:val="7"/>
+        </w:numPr>
+        <w:rPr>
+          <w:b/>
+          <w:bCs/>
+        </w:rPr>
+      </w:pPr>
+      <w:r>
+        <w:rPr>
+          <w:b/>
+          <w:bCs/>
+        </w:rPr>
+        <w:t>Memory Intensive: Requires significant extra memory when the value range kk is large.</w:t>
+      </w:r>
+    </w:p>
+    <w:p>
+      <w:pPr>
+        <w:numPr>
+          <w:ilvl w:val="0"/>
+          <w:numId w:val="7"/>
+        </w:numPr>
+        <w:rPr>
+          <w:b/>
+          <w:bCs/>
+        </w:rPr>
+      </w:pPr>
+      <w:r>
+        <w:rPr>
+          <w:b/>
+          <w:bCs/>
+        </w:rPr>
+        <w:t>Not Flexible: Primarily suitable for integers or discrete values.</w:t>
+      </w:r>
+    </w:p>
+    <w:p>
+      <w:pPr>
+        <w:numPr>
+          <w:ilvl w:val="0"/>
+          <w:numId w:val="7"/>
+        </w:numPr>
+        <w:rPr>
+          <w:b/>
+          <w:bCs/>
+        </w:rPr>
+      </w:pPr>
+      <w:r>
+        <w:rPr>
+          <w:b/>
+          <w:bCs/>
+        </w:rPr>
+        <w:t>Inefficient for Wide Value Range: Less effective for data with a wide range of values.</w:t>
       </w:r>
     </w:p>
     <w:p/>
@@ -245,6 +678,119 @@
 <file path=word/numbering.xml><?xml version="1.0" encoding="utf-8"?>
 <w:numbering xmlns:wpc="http://schemas.microsoft.com/office/word/2010/wordprocessingCanvas" xmlns:cx="http://schemas.microsoft.com/office/drawing/2014/chartex" xmlns:cx1="http://schemas.microsoft.com/office/drawing/2015/9/8/chartex" xmlns:cx2="http://schemas.microsoft.com/office/drawing/2015/10/21/chartex" xmlns:cx3="http://schemas.microsoft.com/office/drawing/2016/5/9/chartex" xmlns:cx4="http://schemas.microsoft.com/office/drawing/2016/5/10/chartex" xmlns:cx5="http://schemas.microsoft.com/office/drawing/2016/5/11/chartex" xmlns:cx6="http://schemas.microsoft.com/office/drawing/2016/5/12/chartex" xmlns:cx7="http://schemas.microsoft.com/office/drawing/2016/5/13/chartex" xmlns:cx8="http://schemas.microsoft.com/office/drawing/2016/5/14/chartex" xmlns:mc="http://schemas.openxmlformats.org/markup-compatibility/2006" xmlns:aink="http://schemas.microsoft.com/office/drawing/2016/ink" xmlns:am3d="http://schemas.microsoft.com/office/drawing/2017/model3d" xmlns:o="urn:schemas-microsoft-com:office:office" xmlns:oel="http://schemas.microsoft.com/office/2019/extlst" xmlns:r="http://schemas.openxmlformats.org/officeDocument/2006/relationships" xmlns:m="http://schemas.openxmlformats.org/officeDocument/2006/math" xmlns:v="urn:schemas-microsoft-com:vml" xmlns:wp14="http://schemas.microsoft.com/office/word/2010/wordprocessingDrawing" xmlns:wp="http://schemas.openxmlformats.org/drawingml/2006/wordprocessingDrawing" xmlns:w10="urn:schemas-microsoft-com:office:word" xmlns:w="http://schemas.openxmlformats.org/wordprocessingml/2006/main" xmlns:w14="http://schemas.microsoft.com/office/word/2010/wordml" xmlns:w15="http://schemas.microsoft.com/office/word/2012/wordml" xmlns:w16cex="http://schemas.microsoft.com/office/word/2018/wordml/cex" xmlns:w16cid="http://schemas.microsoft.com/office/word/2016/wordml/cid" xmlns:w16="http://schemas.microsoft.com/office/word/2018/wordml" xmlns:w16du="http://schemas.microsoft.com/office/word/2023/wordml/word16du" xmlns:w16sdtdh="http://schemas.microsoft.com/office/word/2020/wordml/sdtdatahash" xmlns:w16sdtfl="http://schemas.microsoft.com/office/word/2024/wordml/sdtformatlock" xmlns:w16se="http://schemas.microsoft.com/office/word/2015/wordml/symex" xmlns:wpg="http://schemas.microsoft.com/office/word/2010/wordprocessingGroup" xmlns:wpi="http://schemas.microsoft.com/office/word/2010/wordprocessingInk" xmlns:wne="http://schemas.microsoft.com/office/word/2006/wordml" xmlns:wps="http://schemas.microsoft.com/office/word/2010/wordprocessingShape" mc:Ignorable="w14 w15 w16se w16cid w16 w16cex w16sdtdh w16sdtfl w16du wp14">
   <w:abstractNum w:abstractNumId="0" w15:restartNumberingAfterBreak="0">
+    <w:nsid w:val="0FF67999"/>
+    <w:multiLevelType w:val="multilevel"/>
+    <w:tmpl w:val="623625C8"/>
+    <w:lvl w:ilvl="0">
+      <w:start w:val="1"/>
+      <w:numFmt w:val="decimal"/>
+      <w:lvlText w:val="%1."/>
+      <w:lvlJc w:val="left"/>
+      <w:pPr>
+        <w:tabs>
+          <w:tab w:val="num" w:pos="720"/>
+        </w:tabs>
+        <w:ind w:left="720" w:hanging="360"/>
+      </w:pPr>
+    </w:lvl>
+    <w:lvl w:ilvl="1" w:tentative="1">
+      <w:start w:val="1"/>
+      <w:numFmt w:val="decimal"/>
+      <w:lvlText w:val="%2."/>
+      <w:lvlJc w:val="left"/>
+      <w:pPr>
+        <w:tabs>
+          <w:tab w:val="num" w:pos="1440"/>
+        </w:tabs>
+        <w:ind w:left="1440" w:hanging="360"/>
+      </w:pPr>
+    </w:lvl>
+    <w:lvl w:ilvl="2" w:tentative="1">
+      <w:start w:val="1"/>
+      <w:numFmt w:val="decimal"/>
+      <w:lvlText w:val="%3."/>
+      <w:lvlJc w:val="left"/>
+      <w:pPr>
+        <w:tabs>
+          <w:tab w:val="num" w:pos="2160"/>
+        </w:tabs>
+        <w:ind w:left="2160" w:hanging="360"/>
+      </w:pPr>
+    </w:lvl>
+    <w:lvl w:ilvl="3" w:tentative="1">
+      <w:start w:val="1"/>
+      <w:numFmt w:val="decimal"/>
+      <w:lvlText w:val="%4."/>
+      <w:lvlJc w:val="left"/>
+      <w:pPr>
+        <w:tabs>
+          <w:tab w:val="num" w:pos="2880"/>
+        </w:tabs>
+        <w:ind w:left="2880" w:hanging="360"/>
+      </w:pPr>
+    </w:lvl>
+    <w:lvl w:ilvl="4" w:tentative="1">
+      <w:start w:val="1"/>
+      <w:numFmt w:val="decimal"/>
+      <w:lvlText w:val="%5."/>
+      <w:lvlJc w:val="left"/>
+      <w:pPr>
+        <w:tabs>
+          <w:tab w:val="num" w:pos="3600"/>
+        </w:tabs>
+        <w:ind w:left="3600" w:hanging="360"/>
+      </w:pPr>
+    </w:lvl>
+    <w:lvl w:ilvl="5" w:tentative="1">
+      <w:start w:val="1"/>
+      <w:numFmt w:val="decimal"/>
+      <w:lvlText w:val="%6."/>
+      <w:lvlJc w:val="left"/>
+      <w:pPr>
+        <w:tabs>
+          <w:tab w:val="num" w:pos="4320"/>
+        </w:tabs>
+        <w:ind w:left="4320" w:hanging="360"/>
+      </w:pPr>
+    </w:lvl>
+    <w:lvl w:ilvl="6" w:tentative="1">
+      <w:start w:val="1"/>
+      <w:numFmt w:val="decimal"/>
+      <w:lvlText w:val="%7."/>
+      <w:lvlJc w:val="left"/>
+      <w:pPr>
+        <w:tabs>
+          <w:tab w:val="num" w:pos="5040"/>
+        </w:tabs>
+        <w:ind w:left="5040" w:hanging="360"/>
+      </w:pPr>
+    </w:lvl>
+    <w:lvl w:ilvl="7" w:tentative="1">
+      <w:start w:val="1"/>
+      <w:numFmt w:val="decimal"/>
+      <w:lvlText w:val="%8."/>
+      <w:lvlJc w:val="left"/>
+      <w:pPr>
+        <w:tabs>
+          <w:tab w:val="num" w:pos="5760"/>
+        </w:tabs>
+        <w:ind w:left="5760" w:hanging="360"/>
+      </w:pPr>
+    </w:lvl>
+    <w:lvl w:ilvl="8" w:tentative="1">
+      <w:start w:val="1"/>
+      <w:numFmt w:val="decimal"/>
+      <w:lvlText w:val="%9."/>
+      <w:lvlJc w:val="left"/>
+      <w:pPr>
+        <w:tabs>
+          <w:tab w:val="num" w:pos="6480"/>
+        </w:tabs>
+        <w:ind w:left="6480" w:hanging="360"/>
+      </w:pPr>
+    </w:lvl>
+  </w:abstractNum>
+  <w:abstractNum w:abstractNumId="1" w15:restartNumberingAfterBreak="0">
     <w:nsid w:val="1CAA5DB9"/>
     <w:multiLevelType w:val="multilevel"/>
     <w:tmpl w:val="9C422D64"/>
@@ -393,7 +939,7 @@
       </w:rPr>
     </w:lvl>
   </w:abstractNum>
-  <w:abstractNum w:abstractNumId="1" w15:restartNumberingAfterBreak="0">
+  <w:abstractNum w:abstractNumId="2" w15:restartNumberingAfterBreak="0">
     <w:nsid w:val="2DAA21C2"/>
     <w:multiLevelType w:val="multilevel"/>
     <w:tmpl w:val="77268940"/>
@@ -542,7 +1088,454 @@
       </w:rPr>
     </w:lvl>
   </w:abstractNum>
-  <w:abstractNum w:abstractNumId="2" w15:restartNumberingAfterBreak="0">
+  <w:abstractNum w:abstractNumId="3" w15:restartNumberingAfterBreak="0">
+    <w:nsid w:val="3627447A"/>
+    <w:multiLevelType w:val="multilevel"/>
+    <w:tmpl w:val="8A16FE08"/>
+    <w:lvl w:ilvl="0">
+      <w:start w:val="1"/>
+      <w:numFmt w:val="bullet"/>
+      <w:lvlText w:val=""/>
+      <w:lvlJc w:val="left"/>
+      <w:pPr>
+        <w:tabs>
+          <w:tab w:val="num" w:pos="720"/>
+        </w:tabs>
+        <w:ind w:left="720" w:hanging="360"/>
+      </w:pPr>
+      <w:rPr>
+        <w:rFonts w:ascii="Symbol" w:hAnsi="Symbol" w:hint="default"/>
+        <w:sz w:val="20"/>
+      </w:rPr>
+    </w:lvl>
+    <w:lvl w:ilvl="1" w:tentative="1">
+      <w:start w:val="1"/>
+      <w:numFmt w:val="bullet"/>
+      <w:lvlText w:val="o"/>
+      <w:lvlJc w:val="left"/>
+      <w:pPr>
+        <w:tabs>
+          <w:tab w:val="num" w:pos="1440"/>
+        </w:tabs>
+        <w:ind w:left="1440" w:hanging="360"/>
+      </w:pPr>
+      <w:rPr>
+        <w:rFonts w:ascii="Courier New" w:hAnsi="Courier New" w:hint="default"/>
+        <w:sz w:val="20"/>
+      </w:rPr>
+    </w:lvl>
+    <w:lvl w:ilvl="2" w:tentative="1">
+      <w:start w:val="1"/>
+      <w:numFmt w:val="bullet"/>
+      <w:lvlText w:val=""/>
+      <w:lvlJc w:val="left"/>
+      <w:pPr>
+        <w:tabs>
+          <w:tab w:val="num" w:pos="2160"/>
+        </w:tabs>
+        <w:ind w:left="2160" w:hanging="360"/>
+      </w:pPr>
+      <w:rPr>
+        <w:rFonts w:ascii="Wingdings" w:hAnsi="Wingdings" w:hint="default"/>
+        <w:sz w:val="20"/>
+      </w:rPr>
+    </w:lvl>
+    <w:lvl w:ilvl="3" w:tentative="1">
+      <w:start w:val="1"/>
+      <w:numFmt w:val="bullet"/>
+      <w:lvlText w:val=""/>
+      <w:lvlJc w:val="left"/>
+      <w:pPr>
+        <w:tabs>
+          <w:tab w:val="num" w:pos="2880"/>
+        </w:tabs>
+        <w:ind w:left="2880" w:hanging="360"/>
+      </w:pPr>
+      <w:rPr>
+        <w:rFonts w:ascii="Wingdings" w:hAnsi="Wingdings" w:hint="default"/>
+        <w:sz w:val="20"/>
+      </w:rPr>
+    </w:lvl>
+    <w:lvl w:ilvl="4" w:tentative="1">
+      <w:start w:val="1"/>
+      <w:numFmt w:val="bullet"/>
+      <w:lvlText w:val=""/>
+      <w:lvlJc w:val="left"/>
+      <w:pPr>
+        <w:tabs>
+          <w:tab w:val="num" w:pos="3600"/>
+        </w:tabs>
+        <w:ind w:left="3600" w:hanging="360"/>
+      </w:pPr>
+      <w:rPr>
+        <w:rFonts w:ascii="Wingdings" w:hAnsi="Wingdings" w:hint="default"/>
+        <w:sz w:val="20"/>
+      </w:rPr>
+    </w:lvl>
+    <w:lvl w:ilvl="5" w:tentative="1">
+      <w:start w:val="1"/>
+      <w:numFmt w:val="bullet"/>
+      <w:lvlText w:val=""/>
+      <w:lvlJc w:val="left"/>
+      <w:pPr>
+        <w:tabs>
+          <w:tab w:val="num" w:pos="4320"/>
+        </w:tabs>
+        <w:ind w:left="4320" w:hanging="360"/>
+      </w:pPr>
+      <w:rPr>
+        <w:rFonts w:ascii="Wingdings" w:hAnsi="Wingdings" w:hint="default"/>
+        <w:sz w:val="20"/>
+      </w:rPr>
+    </w:lvl>
+    <w:lvl w:ilvl="6" w:tentative="1">
+      <w:start w:val="1"/>
+      <w:numFmt w:val="bullet"/>
+      <w:lvlText w:val=""/>
+      <w:lvlJc w:val="left"/>
+      <w:pPr>
+        <w:tabs>
+          <w:tab w:val="num" w:pos="5040"/>
+        </w:tabs>
+        <w:ind w:left="5040" w:hanging="360"/>
+      </w:pPr>
+      <w:rPr>
+        <w:rFonts w:ascii="Wingdings" w:hAnsi="Wingdings" w:hint="default"/>
+        <w:sz w:val="20"/>
+      </w:rPr>
+    </w:lvl>
+    <w:lvl w:ilvl="7" w:tentative="1">
+      <w:start w:val="1"/>
+      <w:numFmt w:val="bullet"/>
+      <w:lvlText w:val=""/>
+      <w:lvlJc w:val="left"/>
+      <w:pPr>
+        <w:tabs>
+          <w:tab w:val="num" w:pos="5760"/>
+        </w:tabs>
+        <w:ind w:left="5760" w:hanging="360"/>
+      </w:pPr>
+      <w:rPr>
+        <w:rFonts w:ascii="Wingdings" w:hAnsi="Wingdings" w:hint="default"/>
+        <w:sz w:val="20"/>
+      </w:rPr>
+    </w:lvl>
+    <w:lvl w:ilvl="8" w:tentative="1">
+      <w:start w:val="1"/>
+      <w:numFmt w:val="bullet"/>
+      <w:lvlText w:val=""/>
+      <w:lvlJc w:val="left"/>
+      <w:pPr>
+        <w:tabs>
+          <w:tab w:val="num" w:pos="6480"/>
+        </w:tabs>
+        <w:ind w:left="6480" w:hanging="360"/>
+      </w:pPr>
+      <w:rPr>
+        <w:rFonts w:ascii="Wingdings" w:hAnsi="Wingdings" w:hint="default"/>
+        <w:sz w:val="20"/>
+      </w:rPr>
+    </w:lvl>
+  </w:abstractNum>
+  <w:abstractNum w:abstractNumId="4" w15:restartNumberingAfterBreak="0">
+    <w:nsid w:val="37336BF3"/>
+    <w:multiLevelType w:val="multilevel"/>
+    <w:tmpl w:val="34E47A7E"/>
+    <w:lvl w:ilvl="0">
+      <w:start w:val="1"/>
+      <w:numFmt w:val="bullet"/>
+      <w:lvlText w:val=""/>
+      <w:lvlJc w:val="left"/>
+      <w:pPr>
+        <w:tabs>
+          <w:tab w:val="num" w:pos="720"/>
+        </w:tabs>
+        <w:ind w:left="720" w:hanging="360"/>
+      </w:pPr>
+      <w:rPr>
+        <w:rFonts w:ascii="Symbol" w:hAnsi="Symbol" w:hint="default"/>
+        <w:sz w:val="20"/>
+      </w:rPr>
+    </w:lvl>
+    <w:lvl w:ilvl="1" w:tentative="1">
+      <w:start w:val="1"/>
+      <w:numFmt w:val="bullet"/>
+      <w:lvlText w:val="o"/>
+      <w:lvlJc w:val="left"/>
+      <w:pPr>
+        <w:tabs>
+          <w:tab w:val="num" w:pos="1440"/>
+        </w:tabs>
+        <w:ind w:left="1440" w:hanging="360"/>
+      </w:pPr>
+      <w:rPr>
+        <w:rFonts w:ascii="Courier New" w:hAnsi="Courier New" w:hint="default"/>
+        <w:sz w:val="20"/>
+      </w:rPr>
+    </w:lvl>
+    <w:lvl w:ilvl="2" w:tentative="1">
+      <w:start w:val="1"/>
+      <w:numFmt w:val="bullet"/>
+      <w:lvlText w:val=""/>
+      <w:lvlJc w:val="left"/>
+      <w:pPr>
+        <w:tabs>
+          <w:tab w:val="num" w:pos="2160"/>
+        </w:tabs>
+        <w:ind w:left="2160" w:hanging="360"/>
+      </w:pPr>
+      <w:rPr>
+        <w:rFonts w:ascii="Wingdings" w:hAnsi="Wingdings" w:hint="default"/>
+        <w:sz w:val="20"/>
+      </w:rPr>
+    </w:lvl>
+    <w:lvl w:ilvl="3" w:tentative="1">
+      <w:start w:val="1"/>
+      <w:numFmt w:val="bullet"/>
+      <w:lvlText w:val=""/>
+      <w:lvlJc w:val="left"/>
+      <w:pPr>
+        <w:tabs>
+          <w:tab w:val="num" w:pos="2880"/>
+        </w:tabs>
+        <w:ind w:left="2880" w:hanging="360"/>
+      </w:pPr>
+      <w:rPr>
+        <w:rFonts w:ascii="Wingdings" w:hAnsi="Wingdings" w:hint="default"/>
+        <w:sz w:val="20"/>
+      </w:rPr>
+    </w:lvl>
+    <w:lvl w:ilvl="4" w:tentative="1">
+      <w:start w:val="1"/>
+      <w:numFmt w:val="bullet"/>
+      <w:lvlText w:val=""/>
+      <w:lvlJc w:val="left"/>
+      <w:pPr>
+        <w:tabs>
+          <w:tab w:val="num" w:pos="3600"/>
+        </w:tabs>
+        <w:ind w:left="3600" w:hanging="360"/>
+      </w:pPr>
+      <w:rPr>
+        <w:rFonts w:ascii="Wingdings" w:hAnsi="Wingdings" w:hint="default"/>
+        <w:sz w:val="20"/>
+      </w:rPr>
+    </w:lvl>
+    <w:lvl w:ilvl="5" w:tentative="1">
+      <w:start w:val="1"/>
+      <w:numFmt w:val="bullet"/>
+      <w:lvlText w:val=""/>
+      <w:lvlJc w:val="left"/>
+      <w:pPr>
+        <w:tabs>
+          <w:tab w:val="num" w:pos="4320"/>
+        </w:tabs>
+        <w:ind w:left="4320" w:hanging="360"/>
+      </w:pPr>
+      <w:rPr>
+        <w:rFonts w:ascii="Wingdings" w:hAnsi="Wingdings" w:hint="default"/>
+        <w:sz w:val="20"/>
+      </w:rPr>
+    </w:lvl>
+    <w:lvl w:ilvl="6" w:tentative="1">
+      <w:start w:val="1"/>
+      <w:numFmt w:val="bullet"/>
+      <w:lvlText w:val=""/>
+      <w:lvlJc w:val="left"/>
+      <w:pPr>
+        <w:tabs>
+          <w:tab w:val="num" w:pos="5040"/>
+        </w:tabs>
+        <w:ind w:left="5040" w:hanging="360"/>
+      </w:pPr>
+      <w:rPr>
+        <w:rFonts w:ascii="Wingdings" w:hAnsi="Wingdings" w:hint="default"/>
+        <w:sz w:val="20"/>
+      </w:rPr>
+    </w:lvl>
+    <w:lvl w:ilvl="7" w:tentative="1">
+      <w:start w:val="1"/>
+      <w:numFmt w:val="bullet"/>
+      <w:lvlText w:val=""/>
+      <w:lvlJc w:val="left"/>
+      <w:pPr>
+        <w:tabs>
+          <w:tab w:val="num" w:pos="5760"/>
+        </w:tabs>
+        <w:ind w:left="5760" w:hanging="360"/>
+      </w:pPr>
+      <w:rPr>
+        <w:rFonts w:ascii="Wingdings" w:hAnsi="Wingdings" w:hint="default"/>
+        <w:sz w:val="20"/>
+      </w:rPr>
+    </w:lvl>
+    <w:lvl w:ilvl="8" w:tentative="1">
+      <w:start w:val="1"/>
+      <w:numFmt w:val="bullet"/>
+      <w:lvlText w:val=""/>
+      <w:lvlJc w:val="left"/>
+      <w:pPr>
+        <w:tabs>
+          <w:tab w:val="num" w:pos="6480"/>
+        </w:tabs>
+        <w:ind w:left="6480" w:hanging="360"/>
+      </w:pPr>
+      <w:rPr>
+        <w:rFonts w:ascii="Wingdings" w:hAnsi="Wingdings" w:hint="default"/>
+        <w:sz w:val="20"/>
+      </w:rPr>
+    </w:lvl>
+  </w:abstractNum>
+  <w:abstractNum w:abstractNumId="5" w15:restartNumberingAfterBreak="0">
+    <w:nsid w:val="41981422"/>
+    <w:multiLevelType w:val="multilevel"/>
+    <w:tmpl w:val="3238023A"/>
+    <w:lvl w:ilvl="0">
+      <w:start w:val="1"/>
+      <w:numFmt w:val="bullet"/>
+      <w:lvlText w:val=""/>
+      <w:lvlJc w:val="left"/>
+      <w:pPr>
+        <w:tabs>
+          <w:tab w:val="num" w:pos="720"/>
+        </w:tabs>
+        <w:ind w:left="720" w:hanging="360"/>
+      </w:pPr>
+      <w:rPr>
+        <w:rFonts w:ascii="Symbol" w:hAnsi="Symbol" w:hint="default"/>
+        <w:sz w:val="20"/>
+      </w:rPr>
+    </w:lvl>
+    <w:lvl w:ilvl="1" w:tentative="1">
+      <w:start w:val="1"/>
+      <w:numFmt w:val="bullet"/>
+      <w:lvlText w:val="o"/>
+      <w:lvlJc w:val="left"/>
+      <w:pPr>
+        <w:tabs>
+          <w:tab w:val="num" w:pos="1440"/>
+        </w:tabs>
+        <w:ind w:left="1440" w:hanging="360"/>
+      </w:pPr>
+      <w:rPr>
+        <w:rFonts w:ascii="Courier New" w:hAnsi="Courier New" w:hint="default"/>
+        <w:sz w:val="20"/>
+      </w:rPr>
+    </w:lvl>
+    <w:lvl w:ilvl="2" w:tentative="1">
+      <w:start w:val="1"/>
+      <w:numFmt w:val="bullet"/>
+      <w:lvlText w:val=""/>
+      <w:lvlJc w:val="left"/>
+      <w:pPr>
+        <w:tabs>
+          <w:tab w:val="num" w:pos="2160"/>
+        </w:tabs>
+        <w:ind w:left="2160" w:hanging="360"/>
+      </w:pPr>
+      <w:rPr>
+        <w:rFonts w:ascii="Wingdings" w:hAnsi="Wingdings" w:hint="default"/>
+        <w:sz w:val="20"/>
+      </w:rPr>
+    </w:lvl>
+    <w:lvl w:ilvl="3" w:tentative="1">
+      <w:start w:val="1"/>
+      <w:numFmt w:val="bullet"/>
+      <w:lvlText w:val=""/>
+      <w:lvlJc w:val="left"/>
+      <w:pPr>
+        <w:tabs>
+          <w:tab w:val="num" w:pos="2880"/>
+        </w:tabs>
+        <w:ind w:left="2880" w:hanging="360"/>
+      </w:pPr>
+      <w:rPr>
+        <w:rFonts w:ascii="Wingdings" w:hAnsi="Wingdings" w:hint="default"/>
+        <w:sz w:val="20"/>
+      </w:rPr>
+    </w:lvl>
+    <w:lvl w:ilvl="4" w:tentative="1">
+      <w:start w:val="1"/>
+      <w:numFmt w:val="bullet"/>
+      <w:lvlText w:val=""/>
+      <w:lvlJc w:val="left"/>
+      <w:pPr>
+        <w:tabs>
+          <w:tab w:val="num" w:pos="3600"/>
+        </w:tabs>
+        <w:ind w:left="3600" w:hanging="360"/>
+      </w:pPr>
+      <w:rPr>
+        <w:rFonts w:ascii="Wingdings" w:hAnsi="Wingdings" w:hint="default"/>
+        <w:sz w:val="20"/>
+      </w:rPr>
+    </w:lvl>
+    <w:lvl w:ilvl="5" w:tentative="1">
+      <w:start w:val="1"/>
+      <w:numFmt w:val="bullet"/>
+      <w:lvlText w:val=""/>
+      <w:lvlJc w:val="left"/>
+      <w:pPr>
+        <w:tabs>
+          <w:tab w:val="num" w:pos="4320"/>
+        </w:tabs>
+        <w:ind w:left="4320" w:hanging="360"/>
+      </w:pPr>
+      <w:rPr>
+        <w:rFonts w:ascii="Wingdings" w:hAnsi="Wingdings" w:hint="default"/>
+        <w:sz w:val="20"/>
+      </w:rPr>
+    </w:lvl>
+    <w:lvl w:ilvl="6" w:tentative="1">
+      <w:start w:val="1"/>
+      <w:numFmt w:val="bullet"/>
+      <w:lvlText w:val=""/>
+      <w:lvlJc w:val="left"/>
+      <w:pPr>
+        <w:tabs>
+          <w:tab w:val="num" w:pos="5040"/>
+        </w:tabs>
+        <w:ind w:left="5040" w:hanging="360"/>
+      </w:pPr>
+      <w:rPr>
+        <w:rFonts w:ascii="Wingdings" w:hAnsi="Wingdings" w:hint="default"/>
+        <w:sz w:val="20"/>
+      </w:rPr>
+    </w:lvl>
+    <w:lvl w:ilvl="7" w:tentative="1">
+      <w:start w:val="1"/>
+      <w:numFmt w:val="bullet"/>
+      <w:lvlText w:val=""/>
+      <w:lvlJc w:val="left"/>
+      <w:pPr>
+        <w:tabs>
+          <w:tab w:val="num" w:pos="5760"/>
+        </w:tabs>
+        <w:ind w:left="5760" w:hanging="360"/>
+      </w:pPr>
+      <w:rPr>
+        <w:rFonts w:ascii="Wingdings" w:hAnsi="Wingdings" w:hint="default"/>
+        <w:sz w:val="20"/>
+      </w:rPr>
+    </w:lvl>
+    <w:lvl w:ilvl="8" w:tentative="1">
+      <w:start w:val="1"/>
+      <w:numFmt w:val="bullet"/>
+      <w:lvlText w:val=""/>
+      <w:lvlJc w:val="left"/>
+      <w:pPr>
+        <w:tabs>
+          <w:tab w:val="num" w:pos="6480"/>
+        </w:tabs>
+        <w:ind w:left="6480" w:hanging="360"/>
+      </w:pPr>
+      <w:rPr>
+        <w:rFonts w:ascii="Wingdings" w:hAnsi="Wingdings" w:hint="default"/>
+        <w:sz w:val="20"/>
+      </w:rPr>
+    </w:lvl>
+  </w:abstractNum>
+  <w:abstractNum w:abstractNumId="6" w15:restartNumberingAfterBreak="0">
     <w:nsid w:val="6FED1C34"/>
     <w:multiLevelType w:val="multilevel"/>
     <w:tmpl w:val="691E25F4"/>
@@ -692,13 +1685,25 @@
     </w:lvl>
   </w:abstractNum>
   <w:num w:numId="1" w16cid:durableId="1643462696">
+    <w:abstractNumId w:val="1"/>
+  </w:num>
+  <w:num w:numId="2" w16cid:durableId="875460510">
+    <w:abstractNumId w:val="6"/>
+  </w:num>
+  <w:num w:numId="3" w16cid:durableId="1994750681">
+    <w:abstractNumId w:val="2"/>
+  </w:num>
+  <w:num w:numId="4" w16cid:durableId="1663703785">
+    <w:abstractNumId w:val="5"/>
+  </w:num>
+  <w:num w:numId="5" w16cid:durableId="1839926373">
     <w:abstractNumId w:val="0"/>
   </w:num>
-  <w:num w:numId="2" w16cid:durableId="875460510">
-    <w:abstractNumId w:val="2"/>
+  <w:num w:numId="6" w16cid:durableId="1511723785">
+    <w:abstractNumId w:val="4"/>
   </w:num>
-  <w:num w:numId="3" w16cid:durableId="1994750681">
-    <w:abstractNumId w:val="1"/>
+  <w:num w:numId="7" w16cid:durableId="287467901">
+    <w:abstractNumId w:val="3"/>
   </w:num>
 </w:numbering>
 </file>

</xml_diff>

<commit_message>
Update full pigeonhole sort
</commit_message>
<xml_diff>
--- a/CS163-Seminar.docx
+++ b/CS163-Seminar.docx
@@ -36,23 +36,7 @@
           <w:b/>
           <w:bCs/>
         </w:rPr>
-        <w:t>History: Developed by Harold H. Seward in the early 1950s (often cited around 1954</w:t>
-      </w:r>
-      <w:proofErr w:type="gramStart"/>
-      <w:r>
-        <w:rPr>
-          <w:b/>
-          <w:bCs/>
-        </w:rPr>
-        <w:t>).Recognized</w:t>
-      </w:r>
-      <w:proofErr w:type="gramEnd"/>
-      <w:r>
-        <w:rPr>
-          <w:b/>
-          <w:bCs/>
-        </w:rPr>
-        <w:t xml:space="preserve"> for its ability to sort integers in linear time under the right conditions.</w:t>
+        <w:t>History: Developed by Harold H. Seward in the early 1950s (often cited around 1954).Recognized for its ability to sort integers in linear time under the right conditions.</w:t>
       </w:r>
     </w:p>
     <w:p>
@@ -113,23 +97,7 @@
           <w:b/>
           <w:bCs/>
         </w:rPr>
-        <w:t xml:space="preserve">Time complexity: </w:t>
-      </w:r>
-      <w:proofErr w:type="gramStart"/>
-      <w:r>
-        <w:rPr>
-          <w:b/>
-          <w:bCs/>
-        </w:rPr>
-        <w:t>O(</w:t>
-      </w:r>
-      <w:proofErr w:type="gramEnd"/>
-      <w:r>
-        <w:rPr>
-          <w:b/>
-          <w:bCs/>
-        </w:rPr>
-        <w:t>n + k), where n is the number of elements and k is the range of the input values</w:t>
+        <w:t>Time complexity: O(n + k), where n is the number of elements and k is the range of the input values</w:t>
       </w:r>
     </w:p>
     <w:p>
@@ -163,25 +131,7 @@
           <w:b/>
           <w:bCs/>
         </w:rPr>
-        <w:t xml:space="preserve">Determine the </w:t>
-      </w:r>
-      <w:proofErr w:type="spellStart"/>
-      <w:proofErr w:type="gramStart"/>
-      <w:r>
-        <w:rPr>
-          <w:b/>
-          <w:bCs/>
-        </w:rPr>
-        <w:t>Range:Find</w:t>
-      </w:r>
-      <w:proofErr w:type="spellEnd"/>
-      <w:proofErr w:type="gramEnd"/>
-      <w:r>
-        <w:rPr>
-          <w:b/>
-          <w:bCs/>
-        </w:rPr>
-        <w:t xml:space="preserve"> the minimum and maximum values in the input array to determine the range of the data. (Sometimes min is assumed to be 0 to simplify the process.)</w:t>
+        <w:t>Determine the Range:Find the minimum and maximum values in the input array to determine the range of the data. (Sometimes min is assumed to be 0 to simplify the process.)</w:t>
       </w:r>
     </w:p>
     <w:p>
@@ -200,25 +150,7 @@
           <w:b/>
           <w:bCs/>
         </w:rPr>
-        <w:t xml:space="preserve">Initialize the Count </w:t>
-      </w:r>
-      <w:proofErr w:type="spellStart"/>
-      <w:proofErr w:type="gramStart"/>
-      <w:r>
-        <w:rPr>
-          <w:b/>
-          <w:bCs/>
-        </w:rPr>
-        <w:t>Array:Create</w:t>
-      </w:r>
-      <w:proofErr w:type="spellEnd"/>
-      <w:proofErr w:type="gramEnd"/>
-      <w:r>
-        <w:rPr>
-          <w:b/>
-          <w:bCs/>
-        </w:rPr>
-        <w:t xml:space="preserve"> a count array of size (max - min + 1) and initialize all elements to 0.</w:t>
+        <w:t>Initialize the Count Array:Create a count array of size (max - min + 1) and initialize all elements to 0.</w:t>
       </w:r>
     </w:p>
     <w:p>
@@ -237,25 +169,7 @@
           <w:b/>
           <w:bCs/>
         </w:rPr>
-        <w:t xml:space="preserve">Count the </w:t>
-      </w:r>
-      <w:proofErr w:type="spellStart"/>
-      <w:proofErr w:type="gramStart"/>
-      <w:r>
-        <w:rPr>
-          <w:b/>
-          <w:bCs/>
-        </w:rPr>
-        <w:t>Occurrences:Iterate</w:t>
-      </w:r>
-      <w:proofErr w:type="spellEnd"/>
-      <w:proofErr w:type="gramEnd"/>
-      <w:r>
-        <w:rPr>
-          <w:b/>
-          <w:bCs/>
-        </w:rPr>
-        <w:t xml:space="preserve"> over the input array and for each element, increment the corresponding index in the count array. For an element x, increment count[x-min].</w:t>
+        <w:t>Count the Occurrences:Iterate over the input array and for each element, increment the corresponding index in the count array. For an element x, increment count[x-min].</w:t>
       </w:r>
     </w:p>
     <w:p>
@@ -274,41 +188,7 @@
           <w:b/>
           <w:bCs/>
         </w:rPr>
-        <w:t xml:space="preserve">Transform the Count Array into a Cumulative Count </w:t>
-      </w:r>
-      <w:proofErr w:type="spellStart"/>
-      <w:proofErr w:type="gramStart"/>
-      <w:r>
-        <w:rPr>
-          <w:b/>
-          <w:bCs/>
-        </w:rPr>
-        <w:t>Array:Modify</w:t>
-      </w:r>
-      <w:proofErr w:type="spellEnd"/>
-      <w:proofErr w:type="gramEnd"/>
-      <w:r>
-        <w:rPr>
-          <w:b/>
-          <w:bCs/>
-        </w:rPr>
-        <w:t xml:space="preserve"> the count array such that each element at index </w:t>
-      </w:r>
-      <w:proofErr w:type="spellStart"/>
-      <w:r>
-        <w:rPr>
-          <w:b/>
-          <w:bCs/>
-        </w:rPr>
-        <w:t>i</w:t>
-      </w:r>
-      <w:proofErr w:type="spellEnd"/>
-      <w:r>
-        <w:rPr>
-          <w:b/>
-          <w:bCs/>
-        </w:rPr>
-        <w:t xml:space="preserve"> contains the sum of previous counts. This cumulative count tells you the final position of each element in the output array.</w:t>
+        <w:t>Transform the Count Array into a Cumulative Count Array:Modify the count array such that each element at index i contains the sum of previous counts. This cumulative count tells you the final position of each element in the output array.</w:t>
       </w:r>
     </w:p>
     <w:p>
@@ -450,39 +330,7 @@
           <w:b/>
           <w:bCs/>
         </w:rPr>
-        <w:t xml:space="preserve">Time Complexity: </w:t>
-      </w:r>
-      <w:proofErr w:type="gramStart"/>
-      <w:r>
-        <w:rPr>
-          <w:b/>
-          <w:bCs/>
-        </w:rPr>
-        <w:t>O(</w:t>
-      </w:r>
-      <w:proofErr w:type="gramEnd"/>
-      <w:r>
-        <w:rPr>
-          <w:b/>
-          <w:bCs/>
-        </w:rPr>
-        <w:t xml:space="preserve">n + k), where </w:t>
-      </w:r>
-      <w:proofErr w:type="spellStart"/>
-      <w:r>
-        <w:rPr>
-          <w:b/>
-          <w:bCs/>
-        </w:rPr>
-        <w:t>nn</w:t>
-      </w:r>
-      <w:proofErr w:type="spellEnd"/>
-      <w:r>
-        <w:rPr>
-          <w:b/>
-          <w:bCs/>
-        </w:rPr>
-        <w:t xml:space="preserve"> is the number of elements and kk is the range of values.</w:t>
+        <w:t>Time Complexity: O(n + k), where nn is the number of elements and kk is the range of values.</w:t>
       </w:r>
     </w:p>
     <w:p>
@@ -501,23 +349,7 @@
           <w:b/>
           <w:bCs/>
         </w:rPr>
-        <w:t xml:space="preserve">Space Complexity: </w:t>
-      </w:r>
-      <w:proofErr w:type="gramStart"/>
-      <w:r>
-        <w:rPr>
-          <w:b/>
-          <w:bCs/>
-        </w:rPr>
-        <w:t>O(</w:t>
-      </w:r>
-      <w:proofErr w:type="gramEnd"/>
-      <w:r>
-        <w:rPr>
-          <w:b/>
-          <w:bCs/>
-        </w:rPr>
-        <w:t>n + k) due to the need for count and output arrays.</w:t>
+        <w:t>Space Complexity: O(n + k) due to the need for count and output arrays.</w:t>
       </w:r>
     </w:p>
     <w:p>
@@ -666,7 +498,6 @@
     </w:p>
     <w:p>
       <w:pPr>
-        <w:ind w:left="720"/>
         <w:rPr>
           <w:b/>
           <w:bCs/>
@@ -678,86 +509,118 @@
           <w:bCs/>
           <w:u w:val="single"/>
         </w:rPr>
-        <w:t xml:space="preserve">3. </w:t>
-      </w:r>
-      <w:proofErr w:type="spellStart"/>
+        <w:t>2</w:t>
+      </w:r>
       <w:r>
         <w:rPr>
           <w:b/>
           <w:bCs/>
           <w:u w:val="single"/>
         </w:rPr>
-        <w:t>Pigenohole</w:t>
-      </w:r>
-      <w:proofErr w:type="spellEnd"/>
-      <w:r>
-        <w:rPr>
-          <w:b/>
-          <w:bCs/>
-          <w:u w:val="single"/>
-        </w:rPr>
-        <w:t xml:space="preserve"> sort</w:t>
-      </w:r>
-    </w:p>
-    <w:p>
-      <w:r>
-        <w:rPr>
-          <w:b/>
-          <w:bCs/>
-        </w:rPr>
-        <w:t>Peter Gustav Lejeune Dirichlet</w:t>
-      </w:r>
-      <w:r>
-        <w:t>, who formally stated the idea in 1834.</w:t>
-      </w:r>
-    </w:p>
-    <w:p>
-      <w:r>
+        <w:t>. Pigenohole sort</w:t>
+      </w:r>
+    </w:p>
+    <w:p>
+      <w:pPr>
+        <w:rPr>
+          <w:b/>
+          <w:bCs/>
+        </w:rPr>
+      </w:pPr>
+      <w:r>
+        <w:rPr>
+          <w:b/>
+          <w:bCs/>
+        </w:rPr>
+        <w:t>Peter Gustav Lejeune Dirichlet, who formally stated the idea in 1834.</w:t>
+      </w:r>
+    </w:p>
+    <w:p>
+      <w:pPr>
+        <w:rPr>
+          <w:b/>
+          <w:bCs/>
+        </w:rPr>
+      </w:pPr>
+      <w:r>
+        <w:rPr>
+          <w:b/>
+          <w:bCs/>
+        </w:rPr>
         <w:t xml:space="preserve">Definition: </w:t>
       </w:r>
       <w:hyperlink r:id="rId5" w:history="1">
         <w:r>
           <w:rPr>
             <w:rStyle w:val="Hyperlink"/>
+            <w:b/>
+            <w:bCs/>
           </w:rPr>
           <w:t>Pigeonhole sorting</w:t>
         </w:r>
       </w:hyperlink>
       <w:r>
+        <w:rPr>
+          <w:b/>
+          <w:bCs/>
+        </w:rPr>
         <w:t xml:space="preserve"> is a sorting algorithm that is suitable for sorting lists of elements where the number of elements and the number of possible key values are approximately the same. </w:t>
       </w:r>
     </w:p>
     <w:p>
-      <w:r>
-        <w:t xml:space="preserve">It requires </w:t>
-      </w:r>
-      <w:proofErr w:type="gramStart"/>
-      <w:r>
-        <w:t>O(</w:t>
-      </w:r>
-      <w:proofErr w:type="gramEnd"/>
-      <w:r>
-        <w:rPr>
+      <w:pPr>
+        <w:rPr>
+          <w:b/>
+          <w:bCs/>
+        </w:rPr>
+      </w:pPr>
+      <w:r>
+        <w:rPr>
+          <w:b/>
+          <w:bCs/>
+        </w:rPr>
+        <w:t>It requires O(</w:t>
+      </w:r>
+      <w:r>
+        <w:rPr>
+          <w:b/>
+          <w:bCs/>
           <w:i/>
           <w:iCs/>
         </w:rPr>
         <w:t>n</w:t>
       </w:r>
       <w:r>
+        <w:rPr>
+          <w:b/>
+          <w:bCs/>
+        </w:rPr>
         <w:t xml:space="preserve"> + </w:t>
       </w:r>
       <w:r>
         <w:rPr>
+          <w:b/>
+          <w:bCs/>
           <w:i/>
           <w:iCs/>
         </w:rPr>
         <w:t>Range</w:t>
       </w:r>
       <w:r>
+        <w:rPr>
+          <w:b/>
+          <w:bCs/>
+        </w:rPr>
         <w:t>) time where n is the number of elements in the input array and ‘Range’ is the number of possible values in the array. </w:t>
       </w:r>
     </w:p>
     <w:p>
+      <w:pPr>
+        <w:rPr>
+          <w:b/>
+          <w:bCs/>
+        </w:rPr>
+      </w:pPr>
       <w:r>
         <w:rPr>
           <w:b/>
@@ -767,23 +630,49 @@
       </w:r>
     </w:p>
     <w:p>
-      <w:r>
+      <w:pPr>
+        <w:rPr>
+          <w:b/>
+          <w:bCs/>
+        </w:rPr>
+      </w:pPr>
+      <w:r>
+        <w:rPr>
+          <w:b/>
+          <w:bCs/>
+        </w:rPr>
         <w:t xml:space="preserve">-It is similar to </w:t>
       </w:r>
       <w:hyperlink r:id="rId6" w:history="1">
         <w:r>
           <w:rPr>
             <w:rStyle w:val="Hyperlink"/>
+            <w:b/>
+            <w:bCs/>
           </w:rPr>
           <w:t>counting sort</w:t>
         </w:r>
       </w:hyperlink>
       <w:r>
+        <w:rPr>
+          <w:b/>
+          <w:bCs/>
+        </w:rPr>
         <w:t>, but differs in that it “moves items twice: once to the bucket array and again to the final destination.</w:t>
       </w:r>
     </w:p>
     <w:p>
-      <w:r>
+      <w:pPr>
+        <w:rPr>
+          <w:b/>
+          <w:bCs/>
+        </w:rPr>
+      </w:pPr>
+      <w:r>
+        <w:rPr>
+          <w:b/>
+          <w:bCs/>
+        </w:rPr>
         <w:br/>
       </w:r>
     </w:p>
@@ -803,10 +692,7 @@
           <w:b/>
           <w:bCs/>
         </w:rPr>
-        <w:t>Determine the range</w:t>
-      </w:r>
-      <w:r>
-        <w:t>: Find minimum and maximum values in array. Let the minimum and maximum values be ‘min’ and ‘max’ respectively. Also find range as ‘max-min+1’.</w:t>
+        <w:t>Determine the range: Find minimum and maximum values in array. Let the minimum and maximum values be ‘min’ and ‘max’ respectively. Also find range as ‘max-min+1’.</w:t>
       </w:r>
     </w:p>
     <w:p>
@@ -826,10 +712,7 @@
           <w:bCs/>
         </w:rPr>
         <w:lastRenderedPageBreak/>
-        <w:t>Initialize an array:</w:t>
-      </w:r>
-      <w:r>
-        <w:t>  Set up an array of initially empty “pigeonholes” the same size as of the range.</w:t>
+        <w:t>Initialize an array:  Set up an array of initially empty “pigeonholes” the same size as of the range.</w:t>
       </w:r>
     </w:p>
     <w:p>
@@ -848,42 +731,7 @@
           <w:b/>
           <w:bCs/>
         </w:rPr>
-        <w:t xml:space="preserve">Distribution step: </w:t>
-      </w:r>
-      <w:r>
-        <w:t xml:space="preserve">Visit each element of the array and then put each element in its pigeonhole. An element </w:t>
-      </w:r>
-      <w:proofErr w:type="spellStart"/>
-      <w:r>
-        <w:t>arr</w:t>
-      </w:r>
-      <w:proofErr w:type="spellEnd"/>
-      <w:r>
-        <w:t>[</w:t>
-      </w:r>
-      <w:proofErr w:type="spellStart"/>
-      <w:r>
-        <w:t>i</w:t>
-      </w:r>
-      <w:proofErr w:type="spellEnd"/>
-      <w:r>
-        <w:t xml:space="preserve">] is put in hole at index </w:t>
-      </w:r>
-      <w:proofErr w:type="spellStart"/>
-      <w:r>
-        <w:t>arr</w:t>
-      </w:r>
-      <w:proofErr w:type="spellEnd"/>
-      <w:r>
-        <w:t>[</w:t>
-      </w:r>
-      <w:proofErr w:type="spellStart"/>
-      <w:r>
-        <w:t>i</w:t>
-      </w:r>
-      <w:proofErr w:type="spellEnd"/>
-      <w:r>
-        <w:t>] – min.</w:t>
+        <w:t>Distribution step: Visit each element of the array and then put each element in its pigeonhole. An element arr[i] is put in hole at index arr[i] – min.</w:t>
       </w:r>
     </w:p>
     <w:p>
@@ -902,13 +750,256 @@
           <w:b/>
           <w:bCs/>
         </w:rPr>
-        <w:t xml:space="preserve">Output reconstruction phase: </w:t>
-      </w:r>
-      <w:r>
-        <w:t>Start the loop all over the pigeonhole array in order and put the elements from non- empty holes back into the original array.</w:t>
-      </w:r>
-    </w:p>
-    <w:p/>
+        <w:t>Output reconstruction phase: Start the loop all over the pigeonhole array in order and put the elements from non- empty holes back into the original array.</w:t>
+      </w:r>
+    </w:p>
+    <w:p>
+      <w:pPr>
+        <w:rPr>
+          <w:b/>
+          <w:bCs/>
+        </w:rPr>
+      </w:pPr>
+      <w:r>
+        <w:rPr>
+          <w:b/>
+          <w:bCs/>
+        </w:rPr>
+        <w:t>Stability</w:t>
+      </w:r>
+    </w:p>
+    <w:p>
+      <w:pPr>
+        <w:numPr>
+          <w:ilvl w:val="0"/>
+          <w:numId w:val="10"/>
+        </w:numPr>
+        <w:rPr>
+          <w:b/>
+          <w:bCs/>
+        </w:rPr>
+      </w:pPr>
+      <w:r>
+        <w:rPr>
+          <w:b/>
+          <w:bCs/>
+        </w:rPr>
+        <w:t>Potentially Stable: Can maintain the relative order of equal elements if implemented properly.</w:t>
+      </w:r>
+    </w:p>
+    <w:p>
+      <w:pPr>
+        <w:rPr>
+          <w:b/>
+          <w:bCs/>
+        </w:rPr>
+      </w:pPr>
+      <w:r>
+        <w:rPr>
+          <w:b/>
+          <w:bCs/>
+        </w:rPr>
+        <w:t>Complexity</w:t>
+      </w:r>
+    </w:p>
+    <w:p>
+      <w:pPr>
+        <w:numPr>
+          <w:ilvl w:val="0"/>
+          <w:numId w:val="11"/>
+        </w:numPr>
+        <w:rPr>
+          <w:b/>
+          <w:bCs/>
+        </w:rPr>
+      </w:pPr>
+      <w:r>
+        <w:rPr>
+          <w:b/>
+          <w:bCs/>
+        </w:rPr>
+        <w:t>Time Complexity: O(n + r), where nn is the number of elements and rr is the range of values.</w:t>
+      </w:r>
+    </w:p>
+    <w:p>
+      <w:pPr>
+        <w:numPr>
+          <w:ilvl w:val="0"/>
+          <w:numId w:val="11"/>
+        </w:numPr>
+        <w:rPr>
+          <w:b/>
+          <w:bCs/>
+        </w:rPr>
+      </w:pPr>
+      <w:r>
+        <w:rPr>
+          <w:b/>
+          <w:bCs/>
+        </w:rPr>
+        <w:t>Space Complexity: O(n + r) due to the need for pigeonholes for each possible value.</w:t>
+      </w:r>
+    </w:p>
+    <w:p>
+      <w:pPr>
+        <w:rPr>
+          <w:b/>
+          <w:bCs/>
+        </w:rPr>
+      </w:pPr>
+      <w:r>
+        <w:rPr>
+          <w:b/>
+          <w:bCs/>
+        </w:rPr>
+        <w:t>Pros</w:t>
+      </w:r>
+    </w:p>
+    <w:p>
+      <w:pPr>
+        <w:numPr>
+          <w:ilvl w:val="0"/>
+          <w:numId w:val="12"/>
+        </w:numPr>
+        <w:rPr>
+          <w:b/>
+          <w:bCs/>
+        </w:rPr>
+      </w:pPr>
+      <w:r>
+        <w:rPr>
+          <w:b/>
+          <w:bCs/>
+        </w:rPr>
+        <w:t>Efficient: When the data values are within a small and almost continuous range.</w:t>
+      </w:r>
+    </w:p>
+    <w:p>
+      <w:pPr>
+        <w:numPr>
+          <w:ilvl w:val="0"/>
+          <w:numId w:val="12"/>
+        </w:numPr>
+        <w:rPr>
+          <w:b/>
+          <w:bCs/>
+        </w:rPr>
+      </w:pPr>
+      <w:r>
+        <w:rPr>
+          <w:b/>
+          <w:bCs/>
+        </w:rPr>
+        <w:t>Simple Implementation: Easy to implement for small value ranges.</w:t>
+      </w:r>
+    </w:p>
+    <w:p>
+      <w:pPr>
+        <w:numPr>
+          <w:ilvl w:val="0"/>
+          <w:numId w:val="12"/>
+        </w:numPr>
+        <w:rPr>
+          <w:b/>
+          <w:bCs/>
+        </w:rPr>
+      </w:pPr>
+      <w:r>
+        <w:rPr>
+          <w:b/>
+          <w:bCs/>
+        </w:rPr>
+        <w:t>Fast: When the range rr is not much larger than the number of elements nn.</w:t>
+      </w:r>
+    </w:p>
+    <w:p>
+      <w:pPr>
+        <w:rPr>
+          <w:b/>
+          <w:bCs/>
+        </w:rPr>
+      </w:pPr>
+      <w:r>
+        <w:rPr>
+          <w:b/>
+          <w:bCs/>
+        </w:rPr>
+        <w:t>Cons</w:t>
+      </w:r>
+    </w:p>
+    <w:p>
+      <w:pPr>
+        <w:numPr>
+          <w:ilvl w:val="0"/>
+          <w:numId w:val="13"/>
+        </w:numPr>
+        <w:rPr>
+          <w:b/>
+          <w:bCs/>
+        </w:rPr>
+      </w:pPr>
+      <w:r>
+        <w:rPr>
+          <w:b/>
+          <w:bCs/>
+        </w:rPr>
+        <w:t>Memory Intensive: Requires significant extra memory when the range rr is large.</w:t>
+      </w:r>
+    </w:p>
+    <w:p>
+      <w:pPr>
+        <w:numPr>
+          <w:ilvl w:val="0"/>
+          <w:numId w:val="13"/>
+        </w:numPr>
+        <w:rPr>
+          <w:b/>
+          <w:bCs/>
+        </w:rPr>
+      </w:pPr>
+      <w:r>
+        <w:rPr>
+          <w:b/>
+          <w:bCs/>
+        </w:rPr>
+        <w:t>Reduced Efficiency: Not effective for data with a wide value range.</w:t>
+      </w:r>
+    </w:p>
+    <w:p>
+      <w:pPr>
+        <w:numPr>
+          <w:ilvl w:val="0"/>
+          <w:numId w:val="13"/>
+        </w:numPr>
+        <w:rPr>
+          <w:b/>
+          <w:bCs/>
+        </w:rPr>
+      </w:pPr>
+      <w:r>
+        <w:rPr>
+          <w:b/>
+          <w:bCs/>
+        </w:rPr>
+        <w:t>Less Common: Less frequently used compared to Counting Sort due to strict data constraints.</w:t>
+      </w:r>
+    </w:p>
+    <w:p>
+      <w:pPr>
+        <w:rPr>
+          <w:b/>
+          <w:bCs/>
+        </w:rPr>
+      </w:pPr>
+    </w:p>
+    <w:p>
+      <w:pPr>
+        <w:rPr>
+          <w:b/>
+          <w:bCs/>
+        </w:rPr>
+      </w:pPr>
+    </w:p>
     <w:sectPr>
       <w:pgSz w:w="12240" w:h="15840"/>
       <w:pgMar w:top="1440" w:right="1440" w:bottom="1440" w:left="1440" w:header="720" w:footer="720" w:gutter="0"/>
@@ -922,6 +1013,155 @@
 <file path=word/numbering.xml><?xml version="1.0" encoding="utf-8"?>
 <w:numbering xmlns:wpc="http://schemas.microsoft.com/office/word/2010/wordprocessingCanvas" xmlns:cx="http://schemas.microsoft.com/office/drawing/2014/chartex" xmlns:cx1="http://schemas.microsoft.com/office/drawing/2015/9/8/chartex" xmlns:cx2="http://schemas.microsoft.com/office/drawing/2015/10/21/chartex" xmlns:cx3="http://schemas.microsoft.com/office/drawing/2016/5/9/chartex" xmlns:cx4="http://schemas.microsoft.com/office/drawing/2016/5/10/chartex" xmlns:cx5="http://schemas.microsoft.com/office/drawing/2016/5/11/chartex" xmlns:cx6="http://schemas.microsoft.com/office/drawing/2016/5/12/chartex" xmlns:cx7="http://schemas.microsoft.com/office/drawing/2016/5/13/chartex" xmlns:cx8="http://schemas.microsoft.com/office/drawing/2016/5/14/chartex" xmlns:mc="http://schemas.openxmlformats.org/markup-compatibility/2006" xmlns:aink="http://schemas.microsoft.com/office/drawing/2016/ink" xmlns:am3d="http://schemas.microsoft.com/office/drawing/2017/model3d" xmlns:o="urn:schemas-microsoft-com:office:office" xmlns:oel="http://schemas.microsoft.com/office/2019/extlst" xmlns:r="http://schemas.openxmlformats.org/officeDocument/2006/relationships" xmlns:m="http://schemas.openxmlformats.org/officeDocument/2006/math" xmlns:v="urn:schemas-microsoft-com:vml" xmlns:wp14="http://schemas.microsoft.com/office/word/2010/wordprocessingDrawing" xmlns:wp="http://schemas.openxmlformats.org/drawingml/2006/wordprocessingDrawing" xmlns:w10="urn:schemas-microsoft-com:office:word" xmlns:w="http://schemas.openxmlformats.org/wordprocessingml/2006/main" xmlns:w14="http://schemas.microsoft.com/office/word/2010/wordml" xmlns:w15="http://schemas.microsoft.com/office/word/2012/wordml" xmlns:w16cex="http://schemas.microsoft.com/office/word/2018/wordml/cex" xmlns:w16cid="http://schemas.microsoft.com/office/word/2016/wordml/cid" xmlns:w16="http://schemas.microsoft.com/office/word/2018/wordml" xmlns:w16du="http://schemas.microsoft.com/office/word/2023/wordml/word16du" xmlns:w16sdtdh="http://schemas.microsoft.com/office/word/2020/wordml/sdtdatahash" xmlns:w16sdtfl="http://schemas.microsoft.com/office/word/2024/wordml/sdtformatlock" xmlns:w16se="http://schemas.microsoft.com/office/word/2015/wordml/symex" xmlns:wpg="http://schemas.microsoft.com/office/word/2010/wordprocessingGroup" xmlns:wpi="http://schemas.microsoft.com/office/word/2010/wordprocessingInk" xmlns:wne="http://schemas.microsoft.com/office/word/2006/wordml" xmlns:wps="http://schemas.microsoft.com/office/word/2010/wordprocessingShape" mc:Ignorable="w14 w15 w16se w16cid w16 w16cex w16sdtdh w16sdtfl w16du wp14">
   <w:abstractNum w:abstractNumId="0" w15:restartNumberingAfterBreak="0">
+    <w:nsid w:val="0663254B"/>
+    <w:multiLevelType w:val="multilevel"/>
+    <w:tmpl w:val="C486F6D8"/>
+    <w:lvl w:ilvl="0">
+      <w:start w:val="1"/>
+      <w:numFmt w:val="bullet"/>
+      <w:lvlText w:val=""/>
+      <w:lvlJc w:val="left"/>
+      <w:pPr>
+        <w:tabs>
+          <w:tab w:val="num" w:pos="720"/>
+        </w:tabs>
+        <w:ind w:left="720" w:hanging="360"/>
+      </w:pPr>
+      <w:rPr>
+        <w:rFonts w:ascii="Symbol" w:hAnsi="Symbol" w:hint="default"/>
+        <w:sz w:val="20"/>
+      </w:rPr>
+    </w:lvl>
+    <w:lvl w:ilvl="1" w:tentative="1">
+      <w:start w:val="1"/>
+      <w:numFmt w:val="bullet"/>
+      <w:lvlText w:val="o"/>
+      <w:lvlJc w:val="left"/>
+      <w:pPr>
+        <w:tabs>
+          <w:tab w:val="num" w:pos="1440"/>
+        </w:tabs>
+        <w:ind w:left="1440" w:hanging="360"/>
+      </w:pPr>
+      <w:rPr>
+        <w:rFonts w:ascii="Courier New" w:hAnsi="Courier New" w:hint="default"/>
+        <w:sz w:val="20"/>
+      </w:rPr>
+    </w:lvl>
+    <w:lvl w:ilvl="2" w:tentative="1">
+      <w:start w:val="1"/>
+      <w:numFmt w:val="bullet"/>
+      <w:lvlText w:val=""/>
+      <w:lvlJc w:val="left"/>
+      <w:pPr>
+        <w:tabs>
+          <w:tab w:val="num" w:pos="2160"/>
+        </w:tabs>
+        <w:ind w:left="2160" w:hanging="360"/>
+      </w:pPr>
+      <w:rPr>
+        <w:rFonts w:ascii="Wingdings" w:hAnsi="Wingdings" w:hint="default"/>
+        <w:sz w:val="20"/>
+      </w:rPr>
+    </w:lvl>
+    <w:lvl w:ilvl="3" w:tentative="1">
+      <w:start w:val="1"/>
+      <w:numFmt w:val="bullet"/>
+      <w:lvlText w:val=""/>
+      <w:lvlJc w:val="left"/>
+      <w:pPr>
+        <w:tabs>
+          <w:tab w:val="num" w:pos="2880"/>
+        </w:tabs>
+        <w:ind w:left="2880" w:hanging="360"/>
+      </w:pPr>
+      <w:rPr>
+        <w:rFonts w:ascii="Wingdings" w:hAnsi="Wingdings" w:hint="default"/>
+        <w:sz w:val="20"/>
+      </w:rPr>
+    </w:lvl>
+    <w:lvl w:ilvl="4" w:tentative="1">
+      <w:start w:val="1"/>
+      <w:numFmt w:val="bullet"/>
+      <w:lvlText w:val=""/>
+      <w:lvlJc w:val="left"/>
+      <w:pPr>
+        <w:tabs>
+          <w:tab w:val="num" w:pos="3600"/>
+        </w:tabs>
+        <w:ind w:left="3600" w:hanging="360"/>
+      </w:pPr>
+      <w:rPr>
+        <w:rFonts w:ascii="Wingdings" w:hAnsi="Wingdings" w:hint="default"/>
+        <w:sz w:val="20"/>
+      </w:rPr>
+    </w:lvl>
+    <w:lvl w:ilvl="5" w:tentative="1">
+      <w:start w:val="1"/>
+      <w:numFmt w:val="bullet"/>
+      <w:lvlText w:val=""/>
+      <w:lvlJc w:val="left"/>
+      <w:pPr>
+        <w:tabs>
+          <w:tab w:val="num" w:pos="4320"/>
+        </w:tabs>
+        <w:ind w:left="4320" w:hanging="360"/>
+      </w:pPr>
+      <w:rPr>
+        <w:rFonts w:ascii="Wingdings" w:hAnsi="Wingdings" w:hint="default"/>
+        <w:sz w:val="20"/>
+      </w:rPr>
+    </w:lvl>
+    <w:lvl w:ilvl="6" w:tentative="1">
+      <w:start w:val="1"/>
+      <w:numFmt w:val="bullet"/>
+      <w:lvlText w:val=""/>
+      <w:lvlJc w:val="left"/>
+      <w:pPr>
+        <w:tabs>
+          <w:tab w:val="num" w:pos="5040"/>
+        </w:tabs>
+        <w:ind w:left="5040" w:hanging="360"/>
+      </w:pPr>
+      <w:rPr>
+        <w:rFonts w:ascii="Wingdings" w:hAnsi="Wingdings" w:hint="default"/>
+        <w:sz w:val="20"/>
+      </w:rPr>
+    </w:lvl>
+    <w:lvl w:ilvl="7" w:tentative="1">
+      <w:start w:val="1"/>
+      <w:numFmt w:val="bullet"/>
+      <w:lvlText w:val=""/>
+      <w:lvlJc w:val="left"/>
+      <w:pPr>
+        <w:tabs>
+          <w:tab w:val="num" w:pos="5760"/>
+        </w:tabs>
+        <w:ind w:left="5760" w:hanging="360"/>
+      </w:pPr>
+      <w:rPr>
+        <w:rFonts w:ascii="Wingdings" w:hAnsi="Wingdings" w:hint="default"/>
+        <w:sz w:val="20"/>
+      </w:rPr>
+    </w:lvl>
+    <w:lvl w:ilvl="8" w:tentative="1">
+      <w:start w:val="1"/>
+      <w:numFmt w:val="bullet"/>
+      <w:lvlText w:val=""/>
+      <w:lvlJc w:val="left"/>
+      <w:pPr>
+        <w:tabs>
+          <w:tab w:val="num" w:pos="6480"/>
+        </w:tabs>
+        <w:ind w:left="6480" w:hanging="360"/>
+      </w:pPr>
+      <w:rPr>
+        <w:rFonts w:ascii="Wingdings" w:hAnsi="Wingdings" w:hint="default"/>
+        <w:sz w:val="20"/>
+      </w:rPr>
+    </w:lvl>
+  </w:abstractNum>
+  <w:abstractNum w:abstractNumId="1" w15:restartNumberingAfterBreak="0">
     <w:nsid w:val="0D3613BE"/>
     <w:multiLevelType w:val="multilevel"/>
     <w:tmpl w:val="37D8D488"/>
@@ -1034,7 +1274,7 @@
       </w:pPr>
     </w:lvl>
   </w:abstractNum>
-  <w:abstractNum w:abstractNumId="1" w15:restartNumberingAfterBreak="0">
+  <w:abstractNum w:abstractNumId="2" w15:restartNumberingAfterBreak="0">
     <w:nsid w:val="0FF67999"/>
     <w:multiLevelType w:val="multilevel"/>
     <w:tmpl w:val="623625C8"/>
@@ -1147,7 +1387,7 @@
       </w:pPr>
     </w:lvl>
   </w:abstractNum>
-  <w:abstractNum w:abstractNumId="2" w15:restartNumberingAfterBreak="0">
+  <w:abstractNum w:abstractNumId="3" w15:restartNumberingAfterBreak="0">
     <w:nsid w:val="13682223"/>
     <w:multiLevelType w:val="multilevel"/>
     <w:tmpl w:val="BE6E0D04"/>
@@ -1296,7 +1536,7 @@
       </w:rPr>
     </w:lvl>
   </w:abstractNum>
-  <w:abstractNum w:abstractNumId="3" w15:restartNumberingAfterBreak="0">
+  <w:abstractNum w:abstractNumId="4" w15:restartNumberingAfterBreak="0">
     <w:nsid w:val="1CAA5DB9"/>
     <w:multiLevelType w:val="multilevel"/>
     <w:tmpl w:val="9C422D64"/>
@@ -1445,7 +1685,7 @@
       </w:rPr>
     </w:lvl>
   </w:abstractNum>
-  <w:abstractNum w:abstractNumId="4" w15:restartNumberingAfterBreak="0">
+  <w:abstractNum w:abstractNumId="5" w15:restartNumberingAfterBreak="0">
     <w:nsid w:val="2DAA21C2"/>
     <w:multiLevelType w:val="multilevel"/>
     <w:tmpl w:val="77268940"/>
@@ -1594,7 +1834,7 @@
       </w:rPr>
     </w:lvl>
   </w:abstractNum>
-  <w:abstractNum w:abstractNumId="5" w15:restartNumberingAfterBreak="0">
+  <w:abstractNum w:abstractNumId="6" w15:restartNumberingAfterBreak="0">
     <w:nsid w:val="3627447A"/>
     <w:multiLevelType w:val="multilevel"/>
     <w:tmpl w:val="8A16FE08"/>
@@ -1743,7 +1983,7 @@
       </w:rPr>
     </w:lvl>
   </w:abstractNum>
-  <w:abstractNum w:abstractNumId="6" w15:restartNumberingAfterBreak="0">
+  <w:abstractNum w:abstractNumId="7" w15:restartNumberingAfterBreak="0">
     <w:nsid w:val="37336BF3"/>
     <w:multiLevelType w:val="multilevel"/>
     <w:tmpl w:val="34E47A7E"/>
@@ -1892,7 +2132,7 @@
       </w:rPr>
     </w:lvl>
   </w:abstractNum>
-  <w:abstractNum w:abstractNumId="7" w15:restartNumberingAfterBreak="0">
+  <w:abstractNum w:abstractNumId="8" w15:restartNumberingAfterBreak="0">
     <w:nsid w:val="41981422"/>
     <w:multiLevelType w:val="multilevel"/>
     <w:tmpl w:val="3238023A"/>
@@ -2041,7 +2281,454 @@
       </w:rPr>
     </w:lvl>
   </w:abstractNum>
-  <w:abstractNum w:abstractNumId="8" w15:restartNumberingAfterBreak="0">
+  <w:abstractNum w:abstractNumId="9" w15:restartNumberingAfterBreak="0">
+    <w:nsid w:val="5FCB3D3B"/>
+    <w:multiLevelType w:val="multilevel"/>
+    <w:tmpl w:val="A33E2A74"/>
+    <w:lvl w:ilvl="0">
+      <w:start w:val="1"/>
+      <w:numFmt w:val="bullet"/>
+      <w:lvlText w:val=""/>
+      <w:lvlJc w:val="left"/>
+      <w:pPr>
+        <w:tabs>
+          <w:tab w:val="num" w:pos="720"/>
+        </w:tabs>
+        <w:ind w:left="720" w:hanging="360"/>
+      </w:pPr>
+      <w:rPr>
+        <w:rFonts w:ascii="Symbol" w:hAnsi="Symbol" w:hint="default"/>
+        <w:sz w:val="20"/>
+      </w:rPr>
+    </w:lvl>
+    <w:lvl w:ilvl="1" w:tentative="1">
+      <w:start w:val="1"/>
+      <w:numFmt w:val="bullet"/>
+      <w:lvlText w:val="o"/>
+      <w:lvlJc w:val="left"/>
+      <w:pPr>
+        <w:tabs>
+          <w:tab w:val="num" w:pos="1440"/>
+        </w:tabs>
+        <w:ind w:left="1440" w:hanging="360"/>
+      </w:pPr>
+      <w:rPr>
+        <w:rFonts w:ascii="Courier New" w:hAnsi="Courier New" w:hint="default"/>
+        <w:sz w:val="20"/>
+      </w:rPr>
+    </w:lvl>
+    <w:lvl w:ilvl="2" w:tentative="1">
+      <w:start w:val="1"/>
+      <w:numFmt w:val="bullet"/>
+      <w:lvlText w:val=""/>
+      <w:lvlJc w:val="left"/>
+      <w:pPr>
+        <w:tabs>
+          <w:tab w:val="num" w:pos="2160"/>
+        </w:tabs>
+        <w:ind w:left="2160" w:hanging="360"/>
+      </w:pPr>
+      <w:rPr>
+        <w:rFonts w:ascii="Wingdings" w:hAnsi="Wingdings" w:hint="default"/>
+        <w:sz w:val="20"/>
+      </w:rPr>
+    </w:lvl>
+    <w:lvl w:ilvl="3" w:tentative="1">
+      <w:start w:val="1"/>
+      <w:numFmt w:val="bullet"/>
+      <w:lvlText w:val=""/>
+      <w:lvlJc w:val="left"/>
+      <w:pPr>
+        <w:tabs>
+          <w:tab w:val="num" w:pos="2880"/>
+        </w:tabs>
+        <w:ind w:left="2880" w:hanging="360"/>
+      </w:pPr>
+      <w:rPr>
+        <w:rFonts w:ascii="Wingdings" w:hAnsi="Wingdings" w:hint="default"/>
+        <w:sz w:val="20"/>
+      </w:rPr>
+    </w:lvl>
+    <w:lvl w:ilvl="4" w:tentative="1">
+      <w:start w:val="1"/>
+      <w:numFmt w:val="bullet"/>
+      <w:lvlText w:val=""/>
+      <w:lvlJc w:val="left"/>
+      <w:pPr>
+        <w:tabs>
+          <w:tab w:val="num" w:pos="3600"/>
+        </w:tabs>
+        <w:ind w:left="3600" w:hanging="360"/>
+      </w:pPr>
+      <w:rPr>
+        <w:rFonts w:ascii="Wingdings" w:hAnsi="Wingdings" w:hint="default"/>
+        <w:sz w:val="20"/>
+      </w:rPr>
+    </w:lvl>
+    <w:lvl w:ilvl="5" w:tentative="1">
+      <w:start w:val="1"/>
+      <w:numFmt w:val="bullet"/>
+      <w:lvlText w:val=""/>
+      <w:lvlJc w:val="left"/>
+      <w:pPr>
+        <w:tabs>
+          <w:tab w:val="num" w:pos="4320"/>
+        </w:tabs>
+        <w:ind w:left="4320" w:hanging="360"/>
+      </w:pPr>
+      <w:rPr>
+        <w:rFonts w:ascii="Wingdings" w:hAnsi="Wingdings" w:hint="default"/>
+        <w:sz w:val="20"/>
+      </w:rPr>
+    </w:lvl>
+    <w:lvl w:ilvl="6" w:tentative="1">
+      <w:start w:val="1"/>
+      <w:numFmt w:val="bullet"/>
+      <w:lvlText w:val=""/>
+      <w:lvlJc w:val="left"/>
+      <w:pPr>
+        <w:tabs>
+          <w:tab w:val="num" w:pos="5040"/>
+        </w:tabs>
+        <w:ind w:left="5040" w:hanging="360"/>
+      </w:pPr>
+      <w:rPr>
+        <w:rFonts w:ascii="Wingdings" w:hAnsi="Wingdings" w:hint="default"/>
+        <w:sz w:val="20"/>
+      </w:rPr>
+    </w:lvl>
+    <w:lvl w:ilvl="7" w:tentative="1">
+      <w:start w:val="1"/>
+      <w:numFmt w:val="bullet"/>
+      <w:lvlText w:val=""/>
+      <w:lvlJc w:val="left"/>
+      <w:pPr>
+        <w:tabs>
+          <w:tab w:val="num" w:pos="5760"/>
+        </w:tabs>
+        <w:ind w:left="5760" w:hanging="360"/>
+      </w:pPr>
+      <w:rPr>
+        <w:rFonts w:ascii="Wingdings" w:hAnsi="Wingdings" w:hint="default"/>
+        <w:sz w:val="20"/>
+      </w:rPr>
+    </w:lvl>
+    <w:lvl w:ilvl="8" w:tentative="1">
+      <w:start w:val="1"/>
+      <w:numFmt w:val="bullet"/>
+      <w:lvlText w:val=""/>
+      <w:lvlJc w:val="left"/>
+      <w:pPr>
+        <w:tabs>
+          <w:tab w:val="num" w:pos="6480"/>
+        </w:tabs>
+        <w:ind w:left="6480" w:hanging="360"/>
+      </w:pPr>
+      <w:rPr>
+        <w:rFonts w:ascii="Wingdings" w:hAnsi="Wingdings" w:hint="default"/>
+        <w:sz w:val="20"/>
+      </w:rPr>
+    </w:lvl>
+  </w:abstractNum>
+  <w:abstractNum w:abstractNumId="10" w15:restartNumberingAfterBreak="0">
+    <w:nsid w:val="63E64508"/>
+    <w:multiLevelType w:val="multilevel"/>
+    <w:tmpl w:val="2F4E45CA"/>
+    <w:lvl w:ilvl="0">
+      <w:start w:val="1"/>
+      <w:numFmt w:val="bullet"/>
+      <w:lvlText w:val=""/>
+      <w:lvlJc w:val="left"/>
+      <w:pPr>
+        <w:tabs>
+          <w:tab w:val="num" w:pos="720"/>
+        </w:tabs>
+        <w:ind w:left="720" w:hanging="360"/>
+      </w:pPr>
+      <w:rPr>
+        <w:rFonts w:ascii="Symbol" w:hAnsi="Symbol" w:hint="default"/>
+        <w:sz w:val="20"/>
+      </w:rPr>
+    </w:lvl>
+    <w:lvl w:ilvl="1" w:tentative="1">
+      <w:start w:val="1"/>
+      <w:numFmt w:val="bullet"/>
+      <w:lvlText w:val="o"/>
+      <w:lvlJc w:val="left"/>
+      <w:pPr>
+        <w:tabs>
+          <w:tab w:val="num" w:pos="1440"/>
+        </w:tabs>
+        <w:ind w:left="1440" w:hanging="360"/>
+      </w:pPr>
+      <w:rPr>
+        <w:rFonts w:ascii="Courier New" w:hAnsi="Courier New" w:hint="default"/>
+        <w:sz w:val="20"/>
+      </w:rPr>
+    </w:lvl>
+    <w:lvl w:ilvl="2" w:tentative="1">
+      <w:start w:val="1"/>
+      <w:numFmt w:val="bullet"/>
+      <w:lvlText w:val=""/>
+      <w:lvlJc w:val="left"/>
+      <w:pPr>
+        <w:tabs>
+          <w:tab w:val="num" w:pos="2160"/>
+        </w:tabs>
+        <w:ind w:left="2160" w:hanging="360"/>
+      </w:pPr>
+      <w:rPr>
+        <w:rFonts w:ascii="Wingdings" w:hAnsi="Wingdings" w:hint="default"/>
+        <w:sz w:val="20"/>
+      </w:rPr>
+    </w:lvl>
+    <w:lvl w:ilvl="3" w:tentative="1">
+      <w:start w:val="1"/>
+      <w:numFmt w:val="bullet"/>
+      <w:lvlText w:val=""/>
+      <w:lvlJc w:val="left"/>
+      <w:pPr>
+        <w:tabs>
+          <w:tab w:val="num" w:pos="2880"/>
+        </w:tabs>
+        <w:ind w:left="2880" w:hanging="360"/>
+      </w:pPr>
+      <w:rPr>
+        <w:rFonts w:ascii="Wingdings" w:hAnsi="Wingdings" w:hint="default"/>
+        <w:sz w:val="20"/>
+      </w:rPr>
+    </w:lvl>
+    <w:lvl w:ilvl="4" w:tentative="1">
+      <w:start w:val="1"/>
+      <w:numFmt w:val="bullet"/>
+      <w:lvlText w:val=""/>
+      <w:lvlJc w:val="left"/>
+      <w:pPr>
+        <w:tabs>
+          <w:tab w:val="num" w:pos="3600"/>
+        </w:tabs>
+        <w:ind w:left="3600" w:hanging="360"/>
+      </w:pPr>
+      <w:rPr>
+        <w:rFonts w:ascii="Wingdings" w:hAnsi="Wingdings" w:hint="default"/>
+        <w:sz w:val="20"/>
+      </w:rPr>
+    </w:lvl>
+    <w:lvl w:ilvl="5" w:tentative="1">
+      <w:start w:val="1"/>
+      <w:numFmt w:val="bullet"/>
+      <w:lvlText w:val=""/>
+      <w:lvlJc w:val="left"/>
+      <w:pPr>
+        <w:tabs>
+          <w:tab w:val="num" w:pos="4320"/>
+        </w:tabs>
+        <w:ind w:left="4320" w:hanging="360"/>
+      </w:pPr>
+      <w:rPr>
+        <w:rFonts w:ascii="Wingdings" w:hAnsi="Wingdings" w:hint="default"/>
+        <w:sz w:val="20"/>
+      </w:rPr>
+    </w:lvl>
+    <w:lvl w:ilvl="6" w:tentative="1">
+      <w:start w:val="1"/>
+      <w:numFmt w:val="bullet"/>
+      <w:lvlText w:val=""/>
+      <w:lvlJc w:val="left"/>
+      <w:pPr>
+        <w:tabs>
+          <w:tab w:val="num" w:pos="5040"/>
+        </w:tabs>
+        <w:ind w:left="5040" w:hanging="360"/>
+      </w:pPr>
+      <w:rPr>
+        <w:rFonts w:ascii="Wingdings" w:hAnsi="Wingdings" w:hint="default"/>
+        <w:sz w:val="20"/>
+      </w:rPr>
+    </w:lvl>
+    <w:lvl w:ilvl="7" w:tentative="1">
+      <w:start w:val="1"/>
+      <w:numFmt w:val="bullet"/>
+      <w:lvlText w:val=""/>
+      <w:lvlJc w:val="left"/>
+      <w:pPr>
+        <w:tabs>
+          <w:tab w:val="num" w:pos="5760"/>
+        </w:tabs>
+        <w:ind w:left="5760" w:hanging="360"/>
+      </w:pPr>
+      <w:rPr>
+        <w:rFonts w:ascii="Wingdings" w:hAnsi="Wingdings" w:hint="default"/>
+        <w:sz w:val="20"/>
+      </w:rPr>
+    </w:lvl>
+    <w:lvl w:ilvl="8" w:tentative="1">
+      <w:start w:val="1"/>
+      <w:numFmt w:val="bullet"/>
+      <w:lvlText w:val=""/>
+      <w:lvlJc w:val="left"/>
+      <w:pPr>
+        <w:tabs>
+          <w:tab w:val="num" w:pos="6480"/>
+        </w:tabs>
+        <w:ind w:left="6480" w:hanging="360"/>
+      </w:pPr>
+      <w:rPr>
+        <w:rFonts w:ascii="Wingdings" w:hAnsi="Wingdings" w:hint="default"/>
+        <w:sz w:val="20"/>
+      </w:rPr>
+    </w:lvl>
+  </w:abstractNum>
+  <w:abstractNum w:abstractNumId="11" w15:restartNumberingAfterBreak="0">
+    <w:nsid w:val="63FD3ECF"/>
+    <w:multiLevelType w:val="multilevel"/>
+    <w:tmpl w:val="7D6C3268"/>
+    <w:lvl w:ilvl="0">
+      <w:start w:val="1"/>
+      <w:numFmt w:val="bullet"/>
+      <w:lvlText w:val=""/>
+      <w:lvlJc w:val="left"/>
+      <w:pPr>
+        <w:tabs>
+          <w:tab w:val="num" w:pos="720"/>
+        </w:tabs>
+        <w:ind w:left="720" w:hanging="360"/>
+      </w:pPr>
+      <w:rPr>
+        <w:rFonts w:ascii="Symbol" w:hAnsi="Symbol" w:hint="default"/>
+        <w:sz w:val="20"/>
+      </w:rPr>
+    </w:lvl>
+    <w:lvl w:ilvl="1" w:tentative="1">
+      <w:start w:val="1"/>
+      <w:numFmt w:val="bullet"/>
+      <w:lvlText w:val="o"/>
+      <w:lvlJc w:val="left"/>
+      <w:pPr>
+        <w:tabs>
+          <w:tab w:val="num" w:pos="1440"/>
+        </w:tabs>
+        <w:ind w:left="1440" w:hanging="360"/>
+      </w:pPr>
+      <w:rPr>
+        <w:rFonts w:ascii="Courier New" w:hAnsi="Courier New" w:hint="default"/>
+        <w:sz w:val="20"/>
+      </w:rPr>
+    </w:lvl>
+    <w:lvl w:ilvl="2" w:tentative="1">
+      <w:start w:val="1"/>
+      <w:numFmt w:val="bullet"/>
+      <w:lvlText w:val=""/>
+      <w:lvlJc w:val="left"/>
+      <w:pPr>
+        <w:tabs>
+          <w:tab w:val="num" w:pos="2160"/>
+        </w:tabs>
+        <w:ind w:left="2160" w:hanging="360"/>
+      </w:pPr>
+      <w:rPr>
+        <w:rFonts w:ascii="Wingdings" w:hAnsi="Wingdings" w:hint="default"/>
+        <w:sz w:val="20"/>
+      </w:rPr>
+    </w:lvl>
+    <w:lvl w:ilvl="3" w:tentative="1">
+      <w:start w:val="1"/>
+      <w:numFmt w:val="bullet"/>
+      <w:lvlText w:val=""/>
+      <w:lvlJc w:val="left"/>
+      <w:pPr>
+        <w:tabs>
+          <w:tab w:val="num" w:pos="2880"/>
+        </w:tabs>
+        <w:ind w:left="2880" w:hanging="360"/>
+      </w:pPr>
+      <w:rPr>
+        <w:rFonts w:ascii="Wingdings" w:hAnsi="Wingdings" w:hint="default"/>
+        <w:sz w:val="20"/>
+      </w:rPr>
+    </w:lvl>
+    <w:lvl w:ilvl="4" w:tentative="1">
+      <w:start w:val="1"/>
+      <w:numFmt w:val="bullet"/>
+      <w:lvlText w:val=""/>
+      <w:lvlJc w:val="left"/>
+      <w:pPr>
+        <w:tabs>
+          <w:tab w:val="num" w:pos="3600"/>
+        </w:tabs>
+        <w:ind w:left="3600" w:hanging="360"/>
+      </w:pPr>
+      <w:rPr>
+        <w:rFonts w:ascii="Wingdings" w:hAnsi="Wingdings" w:hint="default"/>
+        <w:sz w:val="20"/>
+      </w:rPr>
+    </w:lvl>
+    <w:lvl w:ilvl="5" w:tentative="1">
+      <w:start w:val="1"/>
+      <w:numFmt w:val="bullet"/>
+      <w:lvlText w:val=""/>
+      <w:lvlJc w:val="left"/>
+      <w:pPr>
+        <w:tabs>
+          <w:tab w:val="num" w:pos="4320"/>
+        </w:tabs>
+        <w:ind w:left="4320" w:hanging="360"/>
+      </w:pPr>
+      <w:rPr>
+        <w:rFonts w:ascii="Wingdings" w:hAnsi="Wingdings" w:hint="default"/>
+        <w:sz w:val="20"/>
+      </w:rPr>
+    </w:lvl>
+    <w:lvl w:ilvl="6" w:tentative="1">
+      <w:start w:val="1"/>
+      <w:numFmt w:val="bullet"/>
+      <w:lvlText w:val=""/>
+      <w:lvlJc w:val="left"/>
+      <w:pPr>
+        <w:tabs>
+          <w:tab w:val="num" w:pos="5040"/>
+        </w:tabs>
+        <w:ind w:left="5040" w:hanging="360"/>
+      </w:pPr>
+      <w:rPr>
+        <w:rFonts w:ascii="Wingdings" w:hAnsi="Wingdings" w:hint="default"/>
+        <w:sz w:val="20"/>
+      </w:rPr>
+    </w:lvl>
+    <w:lvl w:ilvl="7" w:tentative="1">
+      <w:start w:val="1"/>
+      <w:numFmt w:val="bullet"/>
+      <w:lvlText w:val=""/>
+      <w:lvlJc w:val="left"/>
+      <w:pPr>
+        <w:tabs>
+          <w:tab w:val="num" w:pos="5760"/>
+        </w:tabs>
+        <w:ind w:left="5760" w:hanging="360"/>
+      </w:pPr>
+      <w:rPr>
+        <w:rFonts w:ascii="Wingdings" w:hAnsi="Wingdings" w:hint="default"/>
+        <w:sz w:val="20"/>
+      </w:rPr>
+    </w:lvl>
+    <w:lvl w:ilvl="8" w:tentative="1">
+      <w:start w:val="1"/>
+      <w:numFmt w:val="bullet"/>
+      <w:lvlText w:val=""/>
+      <w:lvlJc w:val="left"/>
+      <w:pPr>
+        <w:tabs>
+          <w:tab w:val="num" w:pos="6480"/>
+        </w:tabs>
+        <w:ind w:left="6480" w:hanging="360"/>
+      </w:pPr>
+      <w:rPr>
+        <w:rFonts w:ascii="Wingdings" w:hAnsi="Wingdings" w:hint="default"/>
+        <w:sz w:val="20"/>
+      </w:rPr>
+    </w:lvl>
+  </w:abstractNum>
+  <w:abstractNum w:abstractNumId="12" w15:restartNumberingAfterBreak="0">
     <w:nsid w:val="6FED1C34"/>
     <w:multiLevelType w:val="multilevel"/>
     <w:tmpl w:val="691E25F4"/>
@@ -2191,31 +2878,43 @@
     </w:lvl>
   </w:abstractNum>
   <w:num w:numId="1" w16cid:durableId="1643462696">
+    <w:abstractNumId w:val="4"/>
+  </w:num>
+  <w:num w:numId="2" w16cid:durableId="875460510">
+    <w:abstractNumId w:val="12"/>
+  </w:num>
+  <w:num w:numId="3" w16cid:durableId="1994750681">
+    <w:abstractNumId w:val="5"/>
+  </w:num>
+  <w:num w:numId="4" w16cid:durableId="1663703785">
+    <w:abstractNumId w:val="8"/>
+  </w:num>
+  <w:num w:numId="5" w16cid:durableId="1839926373">
+    <w:abstractNumId w:val="2"/>
+  </w:num>
+  <w:num w:numId="6" w16cid:durableId="1511723785">
+    <w:abstractNumId w:val="7"/>
+  </w:num>
+  <w:num w:numId="7" w16cid:durableId="287467901">
+    <w:abstractNumId w:val="6"/>
+  </w:num>
+  <w:num w:numId="8" w16cid:durableId="1277983618">
     <w:abstractNumId w:val="3"/>
   </w:num>
-  <w:num w:numId="2" w16cid:durableId="875460510">
-    <w:abstractNumId w:val="8"/>
-  </w:num>
-  <w:num w:numId="3" w16cid:durableId="1994750681">
-    <w:abstractNumId w:val="4"/>
-  </w:num>
-  <w:num w:numId="4" w16cid:durableId="1663703785">
-    <w:abstractNumId w:val="7"/>
-  </w:num>
-  <w:num w:numId="5" w16cid:durableId="1839926373">
+  <w:num w:numId="9" w16cid:durableId="149323290">
     <w:abstractNumId w:val="1"/>
   </w:num>
-  <w:num w:numId="6" w16cid:durableId="1511723785">
-    <w:abstractNumId w:val="6"/>
+  <w:num w:numId="10" w16cid:durableId="1773236517">
+    <w:abstractNumId w:val="10"/>
   </w:num>
-  <w:num w:numId="7" w16cid:durableId="287467901">
-    <w:abstractNumId w:val="5"/>
+  <w:num w:numId="11" w16cid:durableId="60175149">
+    <w:abstractNumId w:val="9"/>
   </w:num>
-  <w:num w:numId="8" w16cid:durableId="1277983618">
-    <w:abstractNumId w:val="2"/>
+  <w:num w:numId="12" w16cid:durableId="821040618">
+    <w:abstractNumId w:val="0"/>
   </w:num>
-  <w:num w:numId="9" w16cid:durableId="149323290">
-    <w:abstractNumId w:val="0"/>
+  <w:num w:numId="13" w16cid:durableId="271672502">
+    <w:abstractNumId w:val="11"/>
   </w:num>
 </w:numbering>
 </file>

</xml_diff>